<commit_message>
final report add Result
</commit_message>
<xml_diff>
--- a/docs/report.docx
+++ b/docs/report.docx
@@ -1,6 +1,6 @@
 
 <file path=word/document.xml><?xml version="1.0" encoding="utf-8"?>
-<w:document xmlns:wpc="http://schemas.microsoft.com/office/word/2010/wordprocessingCanvas" xmlns:mo="http://schemas.microsoft.com/office/mac/office/2008/main" xmlns:mc="http://schemas.openxmlformats.org/markup-compatibility/2006" xmlns:mv="urn:schemas-microsoft-com:mac:vml" xmlns:o="urn:schemas-microsoft-com:office:office" xmlns:r="http://schemas.openxmlformats.org/officeDocument/2006/relationships" xmlns:m="http://schemas.openxmlformats.org/officeDocument/2006/math" xmlns:v="urn:schemas-microsoft-com:vml" xmlns:wp14="http://schemas.microsoft.com/office/word/2010/wordprocessingDrawing" xmlns:wp="http://schemas.openxmlformats.org/drawingml/2006/wordprocessingDrawing" xmlns:w10="urn:schemas-microsoft-com:office:word" xmlns:w="http://schemas.openxmlformats.org/wordprocessingml/2006/main" xmlns:w14="http://schemas.microsoft.com/office/word/2010/wordml" xmlns:w15="http://schemas.microsoft.com/office/word/2012/wordml" xmlns:wpg="http://schemas.microsoft.com/office/word/2010/wordprocessingGroup" xmlns:wpi="http://schemas.microsoft.com/office/word/2010/wordprocessingInk" xmlns:wne="http://schemas.microsoft.com/office/word/2006/wordml" xmlns:wps="http://schemas.microsoft.com/office/word/2010/wordprocessingShape" mc:Ignorable="w14 w15 wp14">
+<w:document xmlns:wpc="http://schemas.microsoft.com/office/word/2010/wordprocessingCanvas" xmlns:cx="http://schemas.microsoft.com/office/drawing/2014/chartex" xmlns:cx1="http://schemas.microsoft.com/office/drawing/2015/9/8/chartex" xmlns:cx2="http://schemas.microsoft.com/office/drawing/2015/10/21/chartex" xmlns:cx3="http://schemas.microsoft.com/office/drawing/2016/5/9/chartex" xmlns:cx4="http://schemas.microsoft.com/office/drawing/2016/5/10/chartex" xmlns:cx5="http://schemas.microsoft.com/office/drawing/2016/5/11/chartex" xmlns:cx6="http://schemas.microsoft.com/office/drawing/2016/5/12/chartex" xmlns:cx7="http://schemas.microsoft.com/office/drawing/2016/5/13/chartex" xmlns:cx8="http://schemas.microsoft.com/office/drawing/2016/5/14/chartex" xmlns:mc="http://schemas.openxmlformats.org/markup-compatibility/2006" xmlns:o="urn:schemas-microsoft-com:office:office" xmlns:r="http://schemas.openxmlformats.org/officeDocument/2006/relationships" xmlns:m="http://schemas.openxmlformats.org/officeDocument/2006/math" xmlns:v="urn:schemas-microsoft-com:vml" xmlns:wp14="http://schemas.microsoft.com/office/word/2010/wordprocessingDrawing" xmlns:wp="http://schemas.openxmlformats.org/drawingml/2006/wordprocessingDrawing" xmlns:w10="urn:schemas-microsoft-com:office:word" xmlns:w="http://schemas.openxmlformats.org/wordprocessingml/2006/main" xmlns:w14="http://schemas.microsoft.com/office/word/2010/wordml" xmlns:w15="http://schemas.microsoft.com/office/word/2012/wordml" xmlns:w16se="http://schemas.microsoft.com/office/word/2015/wordml/symex" xmlns:wpg="http://schemas.microsoft.com/office/word/2010/wordprocessingGroup" xmlns:wpi="http://schemas.microsoft.com/office/word/2010/wordprocessingInk" xmlns:wne="http://schemas.microsoft.com/office/word/2006/wordml" xmlns:wps="http://schemas.microsoft.com/office/word/2010/wordprocessingShape" mc:Ignorable="w14 w15 w16se wp14">
   <w:body>
     <w:p>
       <w:pPr>
@@ -34,7 +34,7 @@
         <w:ind w:firstLineChars="0" w:firstLine="0"/>
         <w:jc w:val="center"/>
         <w:rPr>
-          <w:rFonts w:cs="Times New Roman" w:hint="eastAsia"/>
+          <w:rFonts w:cs="Times New Roman"/>
           <w:color w:val="000000"/>
         </w:rPr>
       </w:pPr>
@@ -45,7 +45,7 @@
         <w:ind w:firstLineChars="0" w:firstLine="0"/>
         <w:jc w:val="center"/>
         <w:rPr>
-          <w:rFonts w:cs="Times New Roman" w:hint="eastAsia"/>
+          <w:rFonts w:cs="Times New Roman"/>
           <w:color w:val="000000"/>
         </w:rPr>
       </w:pPr>
@@ -80,17 +80,10 @@
       <w:hyperlink r:id="rId5" w:history="1">
         <w:r>
           <w:rPr>
-            <w:rStyle w:val="a3"/>
+            <w:rStyle w:val="Hyperlink"/>
             <w:rFonts w:cs="Times New Roman"/>
           </w:rPr>
-          <w:t>shengyuc@usc.ed</w:t>
-        </w:r>
-        <w:r>
-          <w:rPr>
-            <w:rStyle w:val="a3"/>
-            <w:rFonts w:cs="Times New Roman"/>
-          </w:rPr>
-          <w:t>u</w:t>
+          <w:t>shengyuc@usc.edu</w:t>
         </w:r>
       </w:hyperlink>
     </w:p>
@@ -100,25 +93,16 @@
         <w:ind w:firstLineChars="0" w:firstLine="0"/>
         <w:jc w:val="center"/>
         <w:rPr>
-          <w:rFonts w:cs="Times New Roman" w:hint="eastAsia"/>
+          <w:rFonts w:cs="Times New Roman"/>
           <w:color w:val="000000"/>
         </w:rPr>
       </w:pPr>
-      <w:proofErr w:type="spellStart"/>
       <w:r>
         <w:rPr>
           <w:rFonts w:cs="Times New Roman"/>
           <w:color w:val="000000"/>
         </w:rPr>
-        <w:t>Shuai</w:t>
-      </w:r>
-      <w:proofErr w:type="spellEnd"/>
-      <w:r>
-        <w:rPr>
-          <w:rFonts w:cs="Times New Roman"/>
-          <w:color w:val="000000"/>
-        </w:rPr>
-        <w:t xml:space="preserve"> Zhou</w:t>
+        <w:t>Shuai Zhou</w:t>
       </w:r>
       <w:r>
         <w:rPr>
@@ -151,7 +135,7 @@
       <w:hyperlink r:id="rId6" w:history="1">
         <w:r>
           <w:rPr>
-            <w:rStyle w:val="a3"/>
+            <w:rStyle w:val="Hyperlink"/>
             <w:rFonts w:cs="Times New Roman"/>
           </w:rPr>
           <w:t>zhou990@usc.edu</w:t>
@@ -164,25 +148,16 @@
         <w:ind w:firstLineChars="0" w:firstLine="0"/>
         <w:jc w:val="center"/>
         <w:rPr>
-          <w:rStyle w:val="a3"/>
-          <w:rFonts w:cs="Times New Roman" w:hint="eastAsia"/>
-        </w:rPr>
-      </w:pPr>
-      <w:proofErr w:type="spellStart"/>
+          <w:rStyle w:val="Hyperlink"/>
+          <w:rFonts w:cs="Times New Roman"/>
+        </w:rPr>
+      </w:pPr>
       <w:r>
         <w:rPr>
           <w:rFonts w:cs="Times New Roman"/>
           <w:color w:val="000000"/>
         </w:rPr>
-        <w:t>Yizhao</w:t>
-      </w:r>
-      <w:proofErr w:type="spellEnd"/>
-      <w:r>
-        <w:rPr>
-          <w:rFonts w:cs="Times New Roman"/>
-          <w:color w:val="000000"/>
-        </w:rPr>
-        <w:t xml:space="preserve"> He</w:t>
+        <w:t>Yizhao He</w:t>
       </w:r>
       <w:r>
         <w:rPr>
@@ -208,7 +183,7 @@
       <w:hyperlink r:id="rId7" w:history="1">
         <w:r>
           <w:rPr>
-            <w:rStyle w:val="a3"/>
+            <w:rStyle w:val="Hyperlink"/>
             <w:rFonts w:cs="Times New Roman"/>
           </w:rPr>
           <w:t>yizhaohe@usc.edu</w:t>
@@ -221,25 +196,16 @@
         <w:ind w:firstLineChars="0" w:firstLine="0"/>
         <w:jc w:val="center"/>
         <w:rPr>
-          <w:rFonts w:cs="Times New Roman" w:hint="eastAsia"/>
+          <w:rFonts w:cs="Times New Roman"/>
           <w:color w:val="000000"/>
         </w:rPr>
       </w:pPr>
-      <w:proofErr w:type="spellStart"/>
       <w:r>
         <w:rPr>
           <w:rFonts w:cs="Times New Roman"/>
           <w:color w:val="000000"/>
         </w:rPr>
-        <w:t>Zichen</w:t>
-      </w:r>
-      <w:proofErr w:type="spellEnd"/>
-      <w:r>
-        <w:rPr>
-          <w:rFonts w:cs="Times New Roman"/>
-          <w:color w:val="000000"/>
-        </w:rPr>
-        <w:t xml:space="preserve"> Yang</w:t>
+        <w:t>Zichen Yang</w:t>
       </w:r>
       <w:r>
         <w:rPr>
@@ -265,7 +231,7 @@
       <w:hyperlink r:id="rId8" w:history="1">
         <w:r>
           <w:rPr>
-            <w:rStyle w:val="a3"/>
+            <w:rStyle w:val="Hyperlink"/>
             <w:rFonts w:cs="Times New Roman"/>
           </w:rPr>
           <w:t>zichenya@usc.edu</w:t>
@@ -283,22 +249,21 @@
     </w:p>
     <w:p>
       <w:pPr>
-        <w:pStyle w:val="1"/>
+        <w:pStyle w:val="Heading1"/>
         <w:numPr>
           <w:ilvl w:val="0"/>
           <w:numId w:val="0"/>
         </w:numPr>
         <w:spacing w:after="120"/>
         <w:rPr>
+          <w:b/>
+        </w:rPr>
+      </w:pPr>
+      <w:r>
+        <w:rPr>
           <w:rFonts w:hint="eastAsia"/>
           <w:b/>
         </w:rPr>
-      </w:pPr>
-      <w:r>
-        <w:rPr>
-          <w:rFonts w:hint="eastAsia"/>
-          <w:b/>
-        </w:rPr>
         <w:t>ABSTRACT</w:t>
       </w:r>
     </w:p>
@@ -334,7 +299,7 @@
     </w:p>
     <w:p>
       <w:pPr>
-        <w:pStyle w:val="1"/>
+        <w:pStyle w:val="Heading1"/>
         <w:numPr>
           <w:ilvl w:val="0"/>
           <w:numId w:val="8"/>
@@ -375,15 +340,7 @@
         <w:ind w:firstLine="480"/>
       </w:pPr>
       <w:r>
-        <w:t xml:space="preserve">There are some fixed rules for ancient Chinese poetry written during Tang dynasty. Basically, there are either four or eight sentences in a poem and five or seven Chinese characters in each sentence. In this paper, we will focus on the most popular poetry style, which consists of four sentences with five characters in each sentence. Of course, in order to sound comfortable when reading the poem, there are restrictions on rhyme, like Ping (the level tone) or </w:t>
-      </w:r>
-      <w:proofErr w:type="spellStart"/>
-      <w:r>
-        <w:t>Ze</w:t>
-      </w:r>
-      <w:proofErr w:type="spellEnd"/>
-      <w:r>
-        <w:t xml:space="preserve"> (the downward tone). Based on these requirements</w:t>
+        <w:t>There are some fixed rules for ancient Chinese poetry written during Tang dynasty. Basically, there are either four or eight sentences in a poem and five or seven Chinese characters in each sentence. In this paper, we will focus on the most popular poetry style, which consists of four sentences with five characters in each sentence. Of course, in order to sound comfortable when reading the poem, there are restrictions on rhyme, like Ping (the level tone) or Ze (the downward tone). Based on these requirements</w:t>
       </w:r>
       <w:r>
         <w:t>, we collect</w:t>
@@ -407,24 +364,13 @@
         <w:t>With the development and rising popularity of the deep learning, poetry generation have been a hot topic. There are a lot of valuable resources and metho</w:t>
       </w:r>
       <w:r>
-        <w:t xml:space="preserve">ds based on previous </w:t>
-      </w:r>
-      <w:proofErr w:type="gramStart"/>
-      <w:r>
-        <w:t>research</w:t>
+        <w:t>ds based on previous research</w:t>
       </w:r>
       <w:r>
         <w:rPr>
           <w:vertAlign w:val="superscript"/>
         </w:rPr>
-        <w:t>[</w:t>
-      </w:r>
-      <w:proofErr w:type="gramEnd"/>
-      <w:r>
-        <w:rPr>
-          <w:vertAlign w:val="superscript"/>
-        </w:rPr>
-        <w:t>1</w:t>
+        <w:t>[1</w:t>
       </w:r>
       <w:r>
         <w:rPr>
@@ -455,7 +401,7 @@
       <w:commentRangeEnd w:id="0"/>
       <w:r>
         <w:rPr>
-          <w:rStyle w:val="a7"/>
+          <w:rStyle w:val="CommentReference"/>
           <w:rFonts w:cs="Times New Roman"/>
         </w:rPr>
         <w:commentReference w:id="0"/>
@@ -470,7 +416,7 @@
       <w:commentRangeEnd w:id="1"/>
       <w:r>
         <w:rPr>
-          <w:rStyle w:val="a7"/>
+          <w:rStyle w:val="CommentReference"/>
           <w:rFonts w:cs="Times New Roman"/>
         </w:rPr>
         <w:commentReference w:id="1"/>
@@ -480,9 +426,6 @@
       <w:pPr>
         <w:spacing w:after="120"/>
         <w:ind w:firstLine="480"/>
-        <w:rPr>
-          <w:rFonts w:hint="eastAsia"/>
-        </w:rPr>
       </w:pPr>
       <w:commentRangeStart w:id="2"/>
       <w:r>
@@ -491,7 +434,7 @@
       <w:commentRangeEnd w:id="2"/>
       <w:r>
         <w:rPr>
-          <w:rStyle w:val="a7"/>
+          <w:rStyle w:val="CommentReference"/>
           <w:rFonts w:cs="Times New Roman"/>
         </w:rPr>
         <w:commentReference w:id="2"/>
@@ -502,13 +445,13 @@
         <w:spacing w:after="120"/>
         <w:ind w:firstLineChars="0" w:firstLine="0"/>
         <w:rPr>
-          <w:rFonts w:cs="Times New Roman" w:hint="eastAsia"/>
-        </w:rPr>
-      </w:pPr>
-    </w:p>
-    <w:p>
-      <w:pPr>
-        <w:pStyle w:val="1"/>
+          <w:rFonts w:cs="Times New Roman"/>
+        </w:rPr>
+      </w:pPr>
+    </w:p>
+    <w:p>
+      <w:pPr>
+        <w:pStyle w:val="Heading1"/>
         <w:numPr>
           <w:ilvl w:val="0"/>
           <w:numId w:val="8"/>
@@ -530,7 +473,7 @@
     </w:p>
     <w:p>
       <w:pPr>
-        <w:pStyle w:val="a4"/>
+        <w:pStyle w:val="ListParagraph"/>
         <w:numPr>
           <w:ilvl w:val="1"/>
           <w:numId w:val="9"/>
@@ -538,7 +481,7 @@
         <w:spacing w:after="120"/>
         <w:ind w:firstLineChars="0"/>
         <w:rPr>
-          <w:rFonts w:cs="Times New Roman" w:hint="eastAsia"/>
+          <w:rFonts w:cs="Times New Roman"/>
           <w:sz w:val="28"/>
           <w:szCs w:val="28"/>
         </w:rPr>
@@ -573,13 +516,22 @@
       <w:commentRangeEnd w:id="3"/>
       <w:r>
         <w:rPr>
-          <w:rStyle w:val="a7"/>
+          <w:rStyle w:val="CommentReference"/>
           <w:rFonts w:cs="Times New Roman"/>
         </w:rPr>
         <w:commentReference w:id="3"/>
       </w:r>
       <w:r>
-        <w:t>. The whole source data consists approximately fifty-five thousand Tang poems of ten thousand famous poets in total. For each poem, the basic information of author</w:t>
+        <w:rPr>
+          <w:vertAlign w:val="superscript"/>
+        </w:rPr>
+        <w:t>[5]</w:t>
+      </w:r>
+      <w:r>
+        <w:t xml:space="preserve">. </w:t>
+      </w:r>
+      <w:r>
+        <w:t>The whole source data consists approximately fifty-five thousand Tang poems of ten thousand famous poets in total. For each poem, the basic information of author</w:t>
       </w:r>
       <w:r>
         <w:t>, paragraph and</w:t>
@@ -590,7 +542,7 @@
     </w:p>
     <w:p>
       <w:pPr>
-        <w:pStyle w:val="a4"/>
+        <w:pStyle w:val="ListParagraph"/>
         <w:numPr>
           <w:ilvl w:val="1"/>
           <w:numId w:val="9"/>
@@ -616,23 +568,20 @@
       <w:pPr>
         <w:spacing w:after="120"/>
         <w:ind w:firstLine="480"/>
+      </w:pPr>
+      <w:r>
+        <w:t xml:space="preserve">Basically, to train our model, we first preprocess and clean the training data. Then a multi-layer LSTM is trained to generate Tang style Chinese poems. </w:t>
+      </w:r>
+      <w:r>
         <w:rPr>
           <w:rFonts w:hint="eastAsia"/>
         </w:rPr>
-      </w:pPr>
-      <w:r>
-        <w:t xml:space="preserve">Basically, to train our model, we first preprocess and clean the training data. Then a multi-layer LSTM is trained to generate Tang style Chinese poems. </w:t>
-      </w:r>
-      <w:r>
-        <w:rPr>
-          <w:rFonts w:hint="eastAsia"/>
-        </w:rPr>
         <w:t>We apply tone pattern constraints on the generating procedure to make poems more human-written alike.</w:t>
       </w:r>
     </w:p>
     <w:p>
       <w:pPr>
-        <w:pStyle w:val="a4"/>
+        <w:pStyle w:val="ListParagraph"/>
         <w:numPr>
           <w:ilvl w:val="2"/>
           <w:numId w:val="9"/>
@@ -691,12 +640,16 @@
         <w:t>EOS</w:t>
       </w:r>
       <w:r>
-        <w:t>&gt;). To obtain high-quality data, we need to remove incorrect records and unnecessary symbols in the data set. In order to save as much efforts as possible and at the same time obtain larger training corpus, we come up with a filtering strategy. The strategy is to remove any poem whose contents are considered as incompletion or format is not correct and modify the poem which contains extra unrecognized characters. Before applying the strategy, we obtain around 28,000 poems from the source corpus. After applying, only 16,000 effective poems with correct tone and complete paragraph are selected for training.</w:t>
-      </w:r>
-    </w:p>
-    <w:p>
-      <w:pPr>
-        <w:pStyle w:val="a4"/>
+        <w:t xml:space="preserve">&gt;). To obtain high-quality data, we need to remove incorrect records and unnecessary symbols in the data set. In order to save </w:t>
+      </w:r>
+      <w:r>
+        <w:lastRenderedPageBreak/>
+        <w:t>as much efforts as possible and at the same time obtain larger training corpus, we come up with a filtering strategy. The strategy is to remove any poem whose contents are considered as incompletion or format is not correct and modify the poem which contains extra unrecognized characters. Before applying the strategy, we obtain around 28,000 poems from the source corpus. After applying, only 16,000 effective poems with correct tone and complete paragraph are selected for training.</w:t>
+      </w:r>
+    </w:p>
+    <w:p>
+      <w:pPr>
+        <w:pStyle w:val="ListParagraph"/>
         <w:numPr>
           <w:ilvl w:val="2"/>
           <w:numId w:val="12"/>
@@ -731,7 +684,6 @@
       <w:r>
         <w:t xml:space="preserve">Thanks to LSTM’s ability of modelling long-term </w:t>
       </w:r>
-      <w:proofErr w:type="gramStart"/>
       <w:r>
         <w:t>dependencies</w:t>
       </w:r>
@@ -739,15 +691,14 @@
         <w:rPr>
           <w:vertAlign w:val="superscript"/>
         </w:rPr>
-        <w:t>[</w:t>
-      </w:r>
-      <w:proofErr w:type="gramEnd"/>
+        <w:t xml:space="preserve"> [</w:t>
+      </w:r>
       <w:r>
         <w:rPr>
           <w:rFonts w:hint="eastAsia"/>
           <w:vertAlign w:val="superscript"/>
         </w:rPr>
-        <w:t>5</w:t>
+        <w:t>6</w:t>
       </w:r>
       <w:r>
         <w:rPr>
@@ -936,6 +887,7 @@
           <w:rFonts w:cs="Times New Roman"/>
           <w:noProof/>
         </w:rPr>
+        <w:lastRenderedPageBreak/>
         <w:drawing>
           <wp:inline distT="0" distB="0" distL="0" distR="0" wp14:anchorId="7E3E7080" wp14:editId="344AF38B">
             <wp:extent cx="4770212" cy="3293745"/>
@@ -1047,7 +999,7 @@
     </w:p>
     <w:p>
       <w:pPr>
-        <w:pStyle w:val="a4"/>
+        <w:pStyle w:val="ListParagraph"/>
         <w:spacing w:after="120"/>
         <w:ind w:firstLineChars="0" w:firstLine="0"/>
         <w:rPr>
@@ -1071,18 +1023,15 @@
       <w:r>
         <w:t xml:space="preserve">All processed data containing about 16,000 5-character ancient Chinese poems written in Tang dynasty is used on training the model. We tried different number of layers and memory units to get the best result. Other configurations and hyper parameters are fixed: we use </w:t>
       </w:r>
-      <w:proofErr w:type="spellStart"/>
       <w:r>
         <w:rPr>
           <w:i/>
         </w:rPr>
         <w:t>softmax</w:t>
       </w:r>
-      <w:proofErr w:type="spellEnd"/>
       <w:r>
         <w:t xml:space="preserve"> as the activation function; loss is calculated through cross entropy; </w:t>
       </w:r>
-      <w:proofErr w:type="gramStart"/>
       <w:r>
         <w:rPr>
           <w:i/>
@@ -1095,13 +1044,12 @@
         </w:rPr>
         <w:t>[</w:t>
       </w:r>
-      <w:proofErr w:type="gramEnd"/>
       <w:r>
         <w:rPr>
           <w:rFonts w:hint="eastAsia"/>
           <w:vertAlign w:val="superscript"/>
         </w:rPr>
-        <w:t>6</w:t>
+        <w:t>7</w:t>
       </w:r>
       <w:r>
         <w:rPr>
@@ -1133,7 +1081,7 @@
     </w:p>
     <w:p>
       <w:pPr>
-        <w:pStyle w:val="a4"/>
+        <w:pStyle w:val="ListParagraph"/>
         <w:spacing w:after="120"/>
         <w:ind w:firstLineChars="0" w:firstLine="0"/>
         <w:rPr>
@@ -1467,7 +1415,7 @@
     </w:p>
     <w:p>
       <w:pPr>
-        <w:pStyle w:val="a4"/>
+        <w:pStyle w:val="ListParagraph"/>
         <w:numPr>
           <w:ilvl w:val="2"/>
           <w:numId w:val="12"/>
@@ -1534,7 +1482,7 @@
       <w:commentRangeEnd w:id="4"/>
       <w:r>
         <w:rPr>
-          <w:rStyle w:val="a7"/>
+          <w:rStyle w:val="CommentReference"/>
           <w:rFonts w:cs="Times New Roman"/>
         </w:rPr>
         <w:commentReference w:id="4"/>
@@ -1559,6 +1507,7 @@
           <w:noProof/>
           <w:color w:val="000000"/>
         </w:rPr>
+        <w:lastRenderedPageBreak/>
         <w:drawing>
           <wp:inline distT="0" distB="0" distL="0" distR="0" wp14:anchorId="03DB5725" wp14:editId="10AADB58">
             <wp:extent cx="5943600" cy="4601845"/>
@@ -1615,25 +1564,35 @@
         <w:ind w:firstLineChars="0" w:firstLine="0"/>
         <w:jc w:val="center"/>
         <w:rPr>
+          <w:rFonts w:cs="Times New Roman"/>
+        </w:rPr>
+      </w:pPr>
+      <w:r>
+        <w:rPr>
           <w:rFonts w:cs="Times New Roman" w:hint="eastAsia"/>
         </w:rPr>
-      </w:pPr>
-      <w:r>
-        <w:rPr>
-          <w:rFonts w:cs="Times New Roman" w:hint="eastAsia"/>
-        </w:rPr>
         <w:t>Fig. 2 User interface</w:t>
       </w:r>
     </w:p>
     <w:p>
       <w:pPr>
-        <w:pStyle w:val="a4"/>
+        <w:pStyle w:val="ListParagraph"/>
         <w:numPr>
           <w:ilvl w:val="1"/>
           <w:numId w:val="12"/>
         </w:numPr>
         <w:spacing w:after="120"/>
         <w:ind w:firstLineChars="0"/>
+        <w:rPr>
+          <w:rFonts w:cs="Times New Roman"/>
+          <w:bCs/>
+          <w:iCs/>
+          <w:color w:val="000000"/>
+          <w:sz w:val="28"/>
+          <w:szCs w:val="28"/>
+        </w:rPr>
+      </w:pPr>
+      <w:r>
         <w:rPr>
           <w:rFonts w:cs="Times New Roman" w:hint="eastAsia"/>
           <w:bCs/>
@@ -1642,16 +1601,6 @@
           <w:sz w:val="28"/>
           <w:szCs w:val="28"/>
         </w:rPr>
-      </w:pPr>
-      <w:r>
-        <w:rPr>
-          <w:rFonts w:cs="Times New Roman" w:hint="eastAsia"/>
-          <w:bCs/>
-          <w:iCs/>
-          <w:color w:val="000000"/>
-          <w:sz w:val="28"/>
-          <w:szCs w:val="28"/>
-        </w:rPr>
         <w:t>Evaluation</w:t>
       </w:r>
     </w:p>
@@ -1660,7 +1609,7 @@
         <w:spacing w:after="120"/>
         <w:ind w:firstLineChars="0" w:firstLine="0"/>
         <w:rPr>
-          <w:rFonts w:cs="Times New Roman" w:hint="eastAsia"/>
+          <w:rFonts w:cs="Times New Roman"/>
           <w:i/>
           <w:color w:val="000000"/>
         </w:rPr>
@@ -1744,11 +1693,9 @@
       <w:pPr>
         <w:spacing w:after="120"/>
         <w:ind w:firstLine="480"/>
-        <w:rPr>
-          <w:rFonts w:hint="eastAsia"/>
-        </w:rPr>
-      </w:pPr>
-      <w:r>
+      </w:pPr>
+      <w:r>
+        <w:lastRenderedPageBreak/>
         <w:t>(c) Coherence: structural, phonological, and semantic requirements are satisfied</w:t>
       </w:r>
     </w:p>
@@ -1756,23 +1703,22 @@
       <w:pPr>
         <w:spacing w:after="120"/>
         <w:ind w:firstLineChars="0" w:firstLine="0"/>
+        <w:rPr>
+          <w:i/>
+        </w:rPr>
+      </w:pPr>
+      <w:r>
         <w:rPr>
           <w:rFonts w:hint="eastAsia"/>
           <w:i/>
         </w:rPr>
-      </w:pPr>
+        <w:t>2.3.2</w:t>
+      </w:r>
       <w:r>
         <w:rPr>
           <w:rFonts w:hint="eastAsia"/>
           <w:i/>
         </w:rPr>
-        <w:t>2.3.2</w:t>
-      </w:r>
-      <w:r>
-        <w:rPr>
-          <w:rFonts w:hint="eastAsia"/>
-          <w:i/>
-        </w:rPr>
         <w:tab/>
         <w:t>Experiment</w:t>
       </w:r>
@@ -1780,77 +1726,99 @@
     <w:p>
       <w:pPr>
         <w:spacing w:after="120"/>
+        <w:ind w:firstLineChars="0" w:firstLine="0"/>
+        <w:rPr>
+          <w:rFonts w:cs="Times New Roman"/>
+          <w:color w:val="000000"/>
+        </w:rPr>
+      </w:pPr>
+      <w:r>
+        <w:t xml:space="preserve">We implemented </w:t>
+      </w:r>
+      <w:r>
+        <w:rPr>
+          <w:rFonts w:cs="Times New Roman"/>
+          <w:color w:val="000000"/>
+        </w:rPr>
+        <w:t>SMT</w:t>
+      </w:r>
+      <w:r>
+        <w:rPr>
+          <w:rFonts w:cs="Times New Roman"/>
+          <w:color w:val="000000"/>
+        </w:rPr>
+        <w:t>, a</w:t>
+      </w:r>
+      <w:r>
+        <w:rPr>
+          <w:rFonts w:cs="Times New Roman"/>
+          <w:color w:val="000000"/>
+        </w:rPr>
+        <w:t xml:space="preserve"> Chinese poetry generation method based on Statistical Machine</w:t>
+      </w:r>
+      <w:r>
+        <w:rPr>
+          <w:rFonts w:cs="Times New Roman"/>
+          <w:color w:val="000000"/>
+        </w:rPr>
+        <w:t xml:space="preserve"> Translation (He et al., 2012)</w:t>
+      </w:r>
+      <w:r>
+        <w:t xml:space="preserve"> </w:t>
+      </w:r>
+      <w:r>
+        <w:t xml:space="preserve">as </w:t>
+      </w:r>
+      <w:r>
+        <w:rPr>
+          <w:bCs/>
+        </w:rPr>
+        <w:t>baselines</w:t>
+      </w:r>
+      <w:r>
+        <w:t xml:space="preserve"> and employed the sam</w:t>
+      </w:r>
+      <w:r>
+        <w:t>e pre-processing method for this model.</w:t>
+      </w:r>
+    </w:p>
+    <w:p>
+      <w:pPr>
+        <w:spacing w:after="120"/>
+        <w:ind w:firstLineChars="0" w:firstLine="0"/>
+        <w:rPr>
+          <w:rFonts w:cs="Times New Roman"/>
+        </w:rPr>
+      </w:pPr>
+      <w:r>
+        <w:rPr>
+          <w:rFonts w:cs="Times New Roman"/>
+          <w:color w:val="000000"/>
+        </w:rPr>
+        <w:t>A poem is generated iteratively by “translating” the previous line into the next line.</w:t>
+      </w:r>
+      <w:r>
+        <w:rPr>
+          <w:rFonts w:cs="Times New Roman"/>
+          <w:color w:val="000000"/>
+        </w:rPr>
+        <w:t xml:space="preserve"> We</w:t>
+      </w:r>
+      <w:r>
+        <w:rPr>
+          <w:rFonts w:cs="Times New Roman"/>
+          <w:color w:val="000000"/>
+        </w:rPr>
+        <w:t xml:space="preserve"> performed two experiments:</w:t>
+      </w:r>
+    </w:p>
+    <w:p>
+      <w:pPr>
+        <w:spacing w:after="120"/>
         <w:ind w:firstLine="480"/>
       </w:pPr>
-      <w:commentRangeStart w:id="5"/>
-      <w:r>
-        <w:t xml:space="preserve">We implemented several poetry generation methods as </w:t>
-      </w:r>
-      <w:r>
-        <w:rPr>
-          <w:b/>
-          <w:bCs/>
-        </w:rPr>
-        <w:t>baselines</w:t>
-      </w:r>
-      <w:r>
-        <w:t xml:space="preserve"> and employed the same pre-processing method for all the methods:</w:t>
-      </w:r>
-      <w:commentRangeEnd w:id="5"/>
-      <w:r>
-        <w:rPr>
-          <w:rStyle w:val="a7"/>
-          <w:rFonts w:cs="Times New Roman"/>
-        </w:rPr>
-        <w:commentReference w:id="5"/>
-      </w:r>
-    </w:p>
-    <w:p>
-      <w:pPr>
-        <w:spacing w:after="120"/>
-        <w:ind w:firstLineChars="0" w:firstLine="0"/>
-        <w:rPr>
-          <w:rFonts w:cs="Times New Roman"/>
-        </w:rPr>
-      </w:pPr>
-      <w:r>
-        <w:rPr>
-          <w:rFonts w:cs="Times New Roman"/>
-          <w:color w:val="000000"/>
-        </w:rPr>
-        <w:t>1.model1</w:t>
-      </w:r>
-    </w:p>
-    <w:p>
-      <w:pPr>
-        <w:spacing w:after="120"/>
-        <w:ind w:firstLineChars="0" w:firstLine="0"/>
-        <w:rPr>
-          <w:rFonts w:cs="Times New Roman"/>
-        </w:rPr>
-      </w:pPr>
-      <w:r>
-        <w:rPr>
-          <w:rFonts w:cs="Times New Roman"/>
-          <w:color w:val="000000"/>
-        </w:rPr>
-        <w:t>2.model2</w:t>
-      </w:r>
-    </w:p>
-    <w:p>
-      <w:pPr>
-        <w:spacing w:after="120"/>
-        <w:ind w:firstLineChars="0" w:firstLine="0"/>
-        <w:rPr>
-          <w:rFonts w:cs="Times New Roman"/>
-        </w:rPr>
-      </w:pPr>
-      <w:r>
-        <w:rPr>
-          <w:rFonts w:cs="Times New Roman"/>
-          <w:color w:val="000000"/>
-        </w:rPr>
-        <w:t>We performed two experiments:</w:t>
+      <w:r>
+        <w:t xml:space="preserve">In the first experiment, the first step is to find ten five-character poems from Tang dynasty which are not in our training corpus. Then generates ten five-character poems on each model given the first sentence and first character of each sentence from the unseen ten poems. </w:t>
       </w:r>
     </w:p>
     <w:p>
@@ -1859,7 +1827,7 @@
         <w:ind w:firstLine="480"/>
       </w:pPr>
       <w:r>
-        <w:t xml:space="preserve">In the first experiment, the first step is to find ten five-character poems from Tang dynasty which are not in our training corpus. Then generates ten five-character poems on each model given the first sentence and first character of each sentence from the unseen ten poems. </w:t>
+        <w:t>In the second experiment, we generated the poems only using the first sentence from the unseen ten poems.</w:t>
       </w:r>
     </w:p>
     <w:p>
@@ -1868,21 +1836,27 @@
         <w:ind w:firstLine="480"/>
       </w:pPr>
       <w:r>
-        <w:t>In the second experiment, we generated the poems only using the first sentence from the unseen ten poems.</w:t>
-      </w:r>
-    </w:p>
-    <w:p>
-      <w:pPr>
-        <w:spacing w:after="120"/>
-        <w:ind w:firstLine="480"/>
-      </w:pPr>
-      <w:r>
-        <w:t>All generated poems are rated by ten human evaluators and the final score will be the average. To eliminate bias, it's necessary to remove outliers that will significantly affect the final score.</w:t>
-      </w:r>
-    </w:p>
-    <w:p>
-      <w:pPr>
-        <w:pStyle w:val="a4"/>
+        <w:t>All generated poems</w:t>
+      </w:r>
+      <w:r>
+        <w:t xml:space="preserve"> and unseen human written poems from Tang</w:t>
+      </w:r>
+      <w:r>
+        <w:t xml:space="preserve"> are rated by ten human evaluators </w:t>
+      </w:r>
+      <w:r>
+        <w:t xml:space="preserve">who are uniformed about the model by which each poem is generated </w:t>
+      </w:r>
+      <w:r>
+        <w:t>and the final score will be the average. To eliminate bias, it's necessary to remove outliers that will significantly affect the final score.</w:t>
+      </w:r>
+      <w:r>
+        <w:t xml:space="preserve"> </w:t>
+      </w:r>
+    </w:p>
+    <w:p>
+      <w:pPr>
+        <w:pStyle w:val="ListParagraph"/>
         <w:numPr>
           <w:ilvl w:val="0"/>
           <w:numId w:val="8"/>
@@ -1890,25 +1864,306 @@
         <w:spacing w:after="120"/>
         <w:ind w:firstLineChars="0"/>
         <w:rPr>
+          <w:rFonts w:cs="Times New Roman"/>
+          <w:b/>
+          <w:sz w:val="28"/>
+          <w:szCs w:val="28"/>
+        </w:rPr>
+      </w:pPr>
+      <w:r>
+        <w:rPr>
           <w:rFonts w:cs="Times New Roman" w:hint="eastAsia"/>
           <w:b/>
           <w:sz w:val="28"/>
           <w:szCs w:val="28"/>
         </w:rPr>
-      </w:pPr>
-      <w:r>
-        <w:rPr>
-          <w:rFonts w:cs="Times New Roman" w:hint="eastAsia"/>
+        <w:t>RESULTS</w:t>
+      </w:r>
+    </w:p>
+    <w:p>
+      <w:pPr>
+        <w:spacing w:after="120"/>
+        <w:ind w:firstLineChars="0" w:firstLine="360"/>
+      </w:pPr>
+      <w:r>
+        <w:t>We are quite optimistic about our proposed model which has a better performance than the baseline model in either first or second experiment. F</w:t>
+      </w:r>
+      <w:r>
+        <w:t>ro</w:t>
+      </w:r>
+      <w:r>
+        <w:t xml:space="preserve">m the result shown in Table 1, our model </w:t>
+      </w:r>
+      <w:r>
+        <w:t xml:space="preserve">performs very close to human written poems on fluent expression and meaningfulness.  This demonstrates that one-hot coding precisely captures the tone pattern, the beauty of poetry. Moreover, the </w:t>
+      </w:r>
+      <w:r>
+        <w:t>score indicates that our multi-layer LSTM model is capable to generate meaning</w:t>
+      </w:r>
+      <w:r>
+        <w:t>ful</w:t>
+      </w:r>
+      <w:r>
+        <w:t xml:space="preserve"> sentence which is almost indistinguishable from humans</w:t>
+      </w:r>
+      <w:r>
+        <w:t xml:space="preserve"> given last sequence.</w:t>
+      </w:r>
+    </w:p>
+    <w:tbl>
+      <w:tblPr>
+        <w:tblStyle w:val="TableGrid"/>
+        <w:tblW w:w="0" w:type="auto"/>
+        <w:tblInd w:w="2985" w:type="dxa"/>
+        <w:tblLook w:val="04A0" w:firstRow="1" w:lastRow="0" w:firstColumn="1" w:lastColumn="0" w:noHBand="0" w:noVBand="1"/>
+      </w:tblPr>
+      <w:tblGrid>
+        <w:gridCol w:w="929"/>
+        <w:gridCol w:w="929"/>
+        <w:gridCol w:w="930"/>
+        <w:gridCol w:w="930"/>
+      </w:tblGrid>
+      <w:tr>
+        <w:trPr>
+          <w:trHeight w:val="369"/>
+        </w:trPr>
+        <w:tc>
+          <w:tcPr>
+            <w:tcW w:w="929" w:type="dxa"/>
+          </w:tcPr>
+          <w:p>
+            <w:pPr>
+              <w:spacing w:after="120"/>
+              <w:ind w:firstLineChars="0" w:firstLine="0"/>
+            </w:pPr>
+          </w:p>
+        </w:tc>
+        <w:tc>
+          <w:tcPr>
+            <w:tcW w:w="929" w:type="dxa"/>
+          </w:tcPr>
+          <w:p>
+            <w:pPr>
+              <w:spacing w:after="120"/>
+              <w:ind w:firstLineChars="0" w:firstLine="0"/>
+            </w:pPr>
+          </w:p>
+        </w:tc>
+        <w:tc>
+          <w:tcPr>
+            <w:tcW w:w="930" w:type="dxa"/>
+          </w:tcPr>
+          <w:p>
+            <w:pPr>
+              <w:spacing w:after="120"/>
+              <w:ind w:firstLineChars="0" w:firstLine="0"/>
+            </w:pPr>
+          </w:p>
+        </w:tc>
+        <w:tc>
+          <w:tcPr>
+            <w:tcW w:w="930" w:type="dxa"/>
+          </w:tcPr>
+          <w:p>
+            <w:pPr>
+              <w:spacing w:after="120"/>
+              <w:ind w:firstLineChars="0" w:firstLine="0"/>
+            </w:pPr>
+          </w:p>
+        </w:tc>
+      </w:tr>
+      <w:tr>
+        <w:trPr>
+          <w:trHeight w:val="376"/>
+        </w:trPr>
+        <w:tc>
+          <w:tcPr>
+            <w:tcW w:w="929" w:type="dxa"/>
+          </w:tcPr>
+          <w:p>
+            <w:pPr>
+              <w:spacing w:after="120"/>
+              <w:ind w:firstLineChars="0" w:firstLine="0"/>
+            </w:pPr>
+          </w:p>
+        </w:tc>
+        <w:tc>
+          <w:tcPr>
+            <w:tcW w:w="929" w:type="dxa"/>
+          </w:tcPr>
+          <w:p>
+            <w:pPr>
+              <w:spacing w:after="120"/>
+              <w:ind w:firstLineChars="0" w:firstLine="0"/>
+            </w:pPr>
+          </w:p>
+        </w:tc>
+        <w:tc>
+          <w:tcPr>
+            <w:tcW w:w="930" w:type="dxa"/>
+          </w:tcPr>
+          <w:p>
+            <w:pPr>
+              <w:spacing w:after="120"/>
+              <w:ind w:firstLineChars="0" w:firstLine="0"/>
+            </w:pPr>
+          </w:p>
+        </w:tc>
+        <w:tc>
+          <w:tcPr>
+            <w:tcW w:w="930" w:type="dxa"/>
+          </w:tcPr>
+          <w:p>
+            <w:pPr>
+              <w:spacing w:after="120"/>
+              <w:ind w:firstLineChars="0" w:firstLine="0"/>
+            </w:pPr>
+          </w:p>
+        </w:tc>
+      </w:tr>
+      <w:tr>
+        <w:trPr>
+          <w:trHeight w:val="369"/>
+        </w:trPr>
+        <w:tc>
+          <w:tcPr>
+            <w:tcW w:w="929" w:type="dxa"/>
+          </w:tcPr>
+          <w:p>
+            <w:pPr>
+              <w:spacing w:after="120"/>
+              <w:ind w:firstLineChars="0" w:firstLine="0"/>
+            </w:pPr>
+          </w:p>
+        </w:tc>
+        <w:tc>
+          <w:tcPr>
+            <w:tcW w:w="929" w:type="dxa"/>
+          </w:tcPr>
+          <w:p>
+            <w:pPr>
+              <w:spacing w:after="120"/>
+              <w:ind w:firstLineChars="0" w:firstLine="0"/>
+            </w:pPr>
+          </w:p>
+        </w:tc>
+        <w:tc>
+          <w:tcPr>
+            <w:tcW w:w="930" w:type="dxa"/>
+          </w:tcPr>
+          <w:p>
+            <w:pPr>
+              <w:spacing w:after="120"/>
+              <w:ind w:firstLineChars="0" w:firstLine="0"/>
+            </w:pPr>
+          </w:p>
+        </w:tc>
+        <w:tc>
+          <w:tcPr>
+            <w:tcW w:w="930" w:type="dxa"/>
+          </w:tcPr>
+          <w:p>
+            <w:pPr>
+              <w:spacing w:after="120"/>
+              <w:ind w:firstLineChars="0" w:firstLine="0"/>
+            </w:pPr>
+          </w:p>
+        </w:tc>
+      </w:tr>
+      <w:tr>
+        <w:trPr>
+          <w:trHeight w:val="376"/>
+        </w:trPr>
+        <w:tc>
+          <w:tcPr>
+            <w:tcW w:w="929" w:type="dxa"/>
+          </w:tcPr>
+          <w:p>
+            <w:pPr>
+              <w:spacing w:after="120"/>
+              <w:ind w:firstLineChars="0" w:firstLine="0"/>
+            </w:pPr>
+          </w:p>
+        </w:tc>
+        <w:tc>
+          <w:tcPr>
+            <w:tcW w:w="929" w:type="dxa"/>
+          </w:tcPr>
+          <w:p>
+            <w:pPr>
+              <w:spacing w:after="120"/>
+              <w:ind w:firstLineChars="0" w:firstLine="0"/>
+            </w:pPr>
+          </w:p>
+        </w:tc>
+        <w:tc>
+          <w:tcPr>
+            <w:tcW w:w="930" w:type="dxa"/>
+          </w:tcPr>
+          <w:p>
+            <w:pPr>
+              <w:spacing w:after="120"/>
+              <w:ind w:firstLineChars="0" w:firstLine="0"/>
+            </w:pPr>
+          </w:p>
+        </w:tc>
+        <w:tc>
+          <w:tcPr>
+            <w:tcW w:w="930" w:type="dxa"/>
+          </w:tcPr>
+          <w:p>
+            <w:pPr>
+              <w:spacing w:after="120"/>
+              <w:ind w:firstLineChars="0" w:firstLine="0"/>
+            </w:pPr>
+          </w:p>
+        </w:tc>
+      </w:tr>
+    </w:tbl>
+    <w:p>
+      <w:pPr>
+        <w:spacing w:after="120"/>
+        <w:ind w:firstLineChars="0" w:firstLine="360"/>
+      </w:pPr>
+    </w:p>
+    <w:p>
+      <w:pPr>
+        <w:spacing w:after="120"/>
+        <w:ind w:firstLineChars="0" w:firstLine="360"/>
+      </w:pPr>
+      <w:r>
+        <w:t>Although the poems generated by our model are very fluent and meaningful, we must admit that it’s still far away from human poet. Since our multi-</w:t>
+      </w:r>
+      <w:r>
+        <w:t>layer</w:t>
+      </w:r>
+      <w:r>
+        <w:t xml:space="preserve"> </w:t>
+      </w:r>
+      <w:bookmarkStart w:id="5" w:name="_GoBack"/>
+      <w:bookmarkEnd w:id="5"/>
+      <w:r>
+        <w:t>LSTM model generates each sentence based on last sentence, the meaning and key idea of next sentence is purely depending on the last one. If we solely look at on sentence of a generated poem, it maps the relation of previous and following lines. As we combin</w:t>
+      </w:r>
+      <w:r>
+        <w:t>e all sentences together, we find that it lacks expression of deep emotion, and insights of inner life of Chinese writers.</w:t>
+      </w:r>
+    </w:p>
+    <w:p>
+      <w:pPr>
+        <w:spacing w:after="120"/>
+        <w:ind w:firstLineChars="0" w:firstLine="0"/>
+        <w:rPr>
+          <w:rFonts w:eastAsiaTheme="minorEastAsia" w:cs="Times New Roman"/>
           <w:b/>
           <w:sz w:val="28"/>
           <w:szCs w:val="28"/>
         </w:rPr>
-        <w:t>RESULTS</w:t>
-      </w:r>
-    </w:p>
-    <w:p>
-      <w:pPr>
-        <w:pStyle w:val="af3"/>
+      </w:pPr>
+    </w:p>
+    <w:p>
+      <w:pPr>
+        <w:pStyle w:val="NoSpacing"/>
         <w:numPr>
           <w:ilvl w:val="0"/>
           <w:numId w:val="8"/>
@@ -1923,7 +2178,7 @@
       <w:commentRangeStart w:id="6"/>
       <w:r>
         <w:rPr>
-          <w:rStyle w:val="10"/>
+          <w:rStyle w:val="Heading1Char"/>
           <w:b/>
         </w:rPr>
         <w:t>D</w:t>
@@ -1931,14 +2186,14 @@
       <w:commentRangeEnd w:id="6"/>
       <w:r>
         <w:rPr>
-          <w:rStyle w:val="10"/>
+          <w:rStyle w:val="Heading1Char"/>
           <w:b/>
         </w:rPr>
         <w:commentReference w:id="6"/>
       </w:r>
       <w:r>
         <w:rPr>
-          <w:rStyle w:val="10"/>
+          <w:rStyle w:val="Heading1Char"/>
           <w:rFonts w:hint="eastAsia"/>
           <w:b/>
         </w:rPr>
@@ -1970,7 +2225,7 @@
         <w:ind w:firstLineChars="0" w:firstLine="0"/>
         <w:outlineLvl w:val="0"/>
         <w:rPr>
-          <w:rFonts w:cs="Times New Roman" w:hint="eastAsia"/>
+          <w:rFonts w:cs="Times New Roman"/>
           <w:b/>
           <w:bCs/>
           <w:kern w:val="36"/>
@@ -2014,39 +2269,56 @@
           <w:rFonts w:cs="Times New Roman"/>
           <w:color w:val="000000"/>
         </w:rPr>
-        <w:t xml:space="preserve">[1] </w:t>
-      </w:r>
-      <w:proofErr w:type="spellStart"/>
+        <w:t>[1] Xingxing Zhang and Mirella Lapata. 2014. Chinese poetry generation with recurrent neural networks. In Proceedings of the 2014 Conference on Empirical Methods in Natural Language Processing (EMNLP), pages 670–680, Doha, Qatar, October. Association for Computational Linguistics.</w:t>
+      </w:r>
+    </w:p>
+    <w:p>
+      <w:pPr>
+        <w:spacing w:after="120"/>
+        <w:ind w:firstLineChars="0" w:firstLine="0"/>
+        <w:rPr>
+          <w:rFonts w:cs="Times New Roman"/>
+        </w:rPr>
+      </w:pPr>
       <w:r>
         <w:rPr>
           <w:rFonts w:cs="Times New Roman"/>
           <w:color w:val="000000"/>
         </w:rPr>
-        <w:t>Xingxing</w:t>
-      </w:r>
-      <w:proofErr w:type="spellEnd"/>
+        <w:t>[2] Xiaoyuan Yi, Ruoyu Li, and Maosong Sun. 2016. Generating chinese classical poems with rnn encoder-decoder. CoRR, abs/1604.01537.</w:t>
+      </w:r>
+    </w:p>
+    <w:p>
+      <w:pPr>
+        <w:spacing w:after="120"/>
+        <w:ind w:firstLineChars="0" w:firstLine="0"/>
+        <w:rPr>
+          <w:rFonts w:cs="Times New Roman"/>
+        </w:rPr>
+      </w:pPr>
       <w:r>
         <w:rPr>
           <w:rFonts w:cs="Times New Roman"/>
           <w:color w:val="000000"/>
         </w:rPr>
-        <w:t xml:space="preserve"> Zhang and Mirella </w:t>
-      </w:r>
-      <w:proofErr w:type="spellStart"/>
-      <w:r>
+        <w:t>[3] Qixin Wang, Tianyi Luo, Dong Wang, and Chao Xing. 2016. Chinese song iambics generation with neural attention-based model. CoRR, abs/1604.06274.</w:t>
+      </w:r>
+    </w:p>
+    <w:p>
+      <w:pPr>
+        <w:spacing w:after="120"/>
+        <w:ind w:firstLineChars="0" w:firstLine="0"/>
         <w:rPr>
           <w:rFonts w:cs="Times New Roman"/>
           <w:color w:val="000000"/>
         </w:rPr>
-        <w:t>Lapata</w:t>
-      </w:r>
-      <w:proofErr w:type="spellEnd"/>
+      </w:pPr>
       <w:r>
         <w:rPr>
           <w:rFonts w:cs="Times New Roman"/>
           <w:color w:val="000000"/>
         </w:rPr>
-        <w:t>. 2014. Chinese poetry generation with recurrent neural networks. In Proceedings of the 2014 Conference on Empirical Methods in Natural Language Processing (EMNLP), pages 670–680, Doha, Qatar, October. Association for Computational Linguistics.</w:t>
+        <w:t>[4] Zhe Wang, Wei He, Hua Wu, Haiyang Wu, Wei Li, Haifeng Wang, Enhong Chen. Chinese Poetry Generation with Planning based Neural Network. arXiv:1610.09889.</w:t>
       </w:r>
     </w:p>
     <w:p>
@@ -2060,247 +2332,6 @@
       <w:r>
         <w:rPr>
           <w:rFonts w:cs="Times New Roman"/>
-          <w:color w:val="000000"/>
-        </w:rPr>
-        <w:t xml:space="preserve">[2] </w:t>
-      </w:r>
-      <w:proofErr w:type="spellStart"/>
-      <w:r>
-        <w:rPr>
-          <w:rFonts w:cs="Times New Roman"/>
-          <w:color w:val="000000"/>
-        </w:rPr>
-        <w:t>Xiaoyuan</w:t>
-      </w:r>
-      <w:proofErr w:type="spellEnd"/>
-      <w:r>
-        <w:rPr>
-          <w:rFonts w:cs="Times New Roman"/>
-          <w:color w:val="000000"/>
-        </w:rPr>
-        <w:t xml:space="preserve"> Yi, </w:t>
-      </w:r>
-      <w:proofErr w:type="spellStart"/>
-      <w:r>
-        <w:rPr>
-          <w:rFonts w:cs="Times New Roman"/>
-          <w:color w:val="000000"/>
-        </w:rPr>
-        <w:t>Ruoyu</w:t>
-      </w:r>
-      <w:proofErr w:type="spellEnd"/>
-      <w:r>
-        <w:rPr>
-          <w:rFonts w:cs="Times New Roman"/>
-          <w:color w:val="000000"/>
-        </w:rPr>
-        <w:t xml:space="preserve"> Li, and </w:t>
-      </w:r>
-      <w:proofErr w:type="spellStart"/>
-      <w:r>
-        <w:rPr>
-          <w:rFonts w:cs="Times New Roman"/>
-          <w:color w:val="000000"/>
-        </w:rPr>
-        <w:t>Maosong</w:t>
-      </w:r>
-      <w:proofErr w:type="spellEnd"/>
-      <w:r>
-        <w:rPr>
-          <w:rFonts w:cs="Times New Roman"/>
-          <w:color w:val="000000"/>
-        </w:rPr>
-        <w:t xml:space="preserve"> Sun. 2016. Generating </w:t>
-      </w:r>
-      <w:proofErr w:type="spellStart"/>
-      <w:r>
-        <w:rPr>
-          <w:rFonts w:cs="Times New Roman"/>
-          <w:color w:val="000000"/>
-        </w:rPr>
-        <w:t>chinese</w:t>
-      </w:r>
-      <w:proofErr w:type="spellEnd"/>
-      <w:r>
-        <w:rPr>
-          <w:rFonts w:cs="Times New Roman"/>
-          <w:color w:val="000000"/>
-        </w:rPr>
-        <w:t xml:space="preserve"> classical poems with </w:t>
-      </w:r>
-      <w:proofErr w:type="spellStart"/>
-      <w:r>
-        <w:rPr>
-          <w:rFonts w:cs="Times New Roman"/>
-          <w:color w:val="000000"/>
-        </w:rPr>
-        <w:t>rnn</w:t>
-      </w:r>
-      <w:proofErr w:type="spellEnd"/>
-      <w:r>
-        <w:rPr>
-          <w:rFonts w:cs="Times New Roman"/>
-          <w:color w:val="000000"/>
-        </w:rPr>
-        <w:t xml:space="preserve"> encoder-decoder. </w:t>
-      </w:r>
-      <w:proofErr w:type="spellStart"/>
-      <w:r>
-        <w:rPr>
-          <w:rFonts w:cs="Times New Roman"/>
-          <w:color w:val="000000"/>
-        </w:rPr>
-        <w:t>CoRR</w:t>
-      </w:r>
-      <w:proofErr w:type="spellEnd"/>
-      <w:r>
-        <w:rPr>
-          <w:rFonts w:cs="Times New Roman"/>
-          <w:color w:val="000000"/>
-        </w:rPr>
-        <w:t>, abs/1604.01537.</w:t>
-      </w:r>
-    </w:p>
-    <w:p>
-      <w:pPr>
-        <w:spacing w:after="120"/>
-        <w:ind w:firstLineChars="0" w:firstLine="0"/>
-        <w:rPr>
-          <w:rFonts w:cs="Times New Roman"/>
-        </w:rPr>
-      </w:pPr>
-      <w:r>
-        <w:rPr>
-          <w:rFonts w:cs="Times New Roman"/>
-          <w:color w:val="000000"/>
-        </w:rPr>
-        <w:t xml:space="preserve">[3] </w:t>
-      </w:r>
-      <w:proofErr w:type="spellStart"/>
-      <w:r>
-        <w:rPr>
-          <w:rFonts w:cs="Times New Roman"/>
-          <w:color w:val="000000"/>
-        </w:rPr>
-        <w:t>Qixin</w:t>
-      </w:r>
-      <w:proofErr w:type="spellEnd"/>
-      <w:r>
-        <w:rPr>
-          <w:rFonts w:cs="Times New Roman"/>
-          <w:color w:val="000000"/>
-        </w:rPr>
-        <w:t xml:space="preserve"> Wang, </w:t>
-      </w:r>
-      <w:proofErr w:type="spellStart"/>
-      <w:r>
-        <w:rPr>
-          <w:rFonts w:cs="Times New Roman"/>
-          <w:color w:val="000000"/>
-        </w:rPr>
-        <w:t>Tianyi</w:t>
-      </w:r>
-      <w:proofErr w:type="spellEnd"/>
-      <w:r>
-        <w:rPr>
-          <w:rFonts w:cs="Times New Roman"/>
-          <w:color w:val="000000"/>
-        </w:rPr>
-        <w:t xml:space="preserve"> Luo, Dong Wang, and Chao Xing. 2016. Chinese song iambics generation with neural attention-based model. </w:t>
-      </w:r>
-      <w:proofErr w:type="spellStart"/>
-      <w:r>
-        <w:rPr>
-          <w:rFonts w:cs="Times New Roman"/>
-          <w:color w:val="000000"/>
-        </w:rPr>
-        <w:t>CoRR</w:t>
-      </w:r>
-      <w:proofErr w:type="spellEnd"/>
-      <w:r>
-        <w:rPr>
-          <w:rFonts w:cs="Times New Roman"/>
-          <w:color w:val="000000"/>
-        </w:rPr>
-        <w:t>, abs/1604.06274.</w:t>
-      </w:r>
-    </w:p>
-    <w:p>
-      <w:pPr>
-        <w:spacing w:after="120"/>
-        <w:ind w:firstLineChars="0" w:firstLine="0"/>
-        <w:rPr>
-          <w:rFonts w:cs="Times New Roman"/>
-        </w:rPr>
-      </w:pPr>
-      <w:r>
-        <w:rPr>
-          <w:rFonts w:cs="Times New Roman"/>
-          <w:color w:val="000000"/>
-        </w:rPr>
-        <w:t xml:space="preserve">[4] </w:t>
-      </w:r>
-      <w:proofErr w:type="spellStart"/>
-      <w:r>
-        <w:rPr>
-          <w:rFonts w:cs="Times New Roman"/>
-          <w:color w:val="000000"/>
-        </w:rPr>
-        <w:t>Zhe</w:t>
-      </w:r>
-      <w:proofErr w:type="spellEnd"/>
-      <w:r>
-        <w:rPr>
-          <w:rFonts w:cs="Times New Roman"/>
-          <w:color w:val="000000"/>
-        </w:rPr>
-        <w:t xml:space="preserve"> Wang, Wei He, Hua Wu, Haiyang Wu, Wei Li, </w:t>
-      </w:r>
-      <w:proofErr w:type="spellStart"/>
-      <w:r>
-        <w:rPr>
-          <w:rFonts w:cs="Times New Roman"/>
-          <w:color w:val="000000"/>
-        </w:rPr>
-        <w:t>Haifeng</w:t>
-      </w:r>
-      <w:proofErr w:type="spellEnd"/>
-      <w:r>
-        <w:rPr>
-          <w:rFonts w:cs="Times New Roman"/>
-          <w:color w:val="000000"/>
-        </w:rPr>
-        <w:t xml:space="preserve"> Wang, </w:t>
-      </w:r>
-      <w:proofErr w:type="spellStart"/>
-      <w:r>
-        <w:rPr>
-          <w:rFonts w:cs="Times New Roman"/>
-          <w:color w:val="000000"/>
-        </w:rPr>
-        <w:t>Enhong</w:t>
-      </w:r>
-      <w:proofErr w:type="spellEnd"/>
-      <w:r>
-        <w:rPr>
-          <w:rFonts w:cs="Times New Roman"/>
-          <w:color w:val="000000"/>
-        </w:rPr>
-        <w:t xml:space="preserve"> Chen. Chinese Poetry Generation with Planning based Neural Network. arXiv:1610.09889.</w:t>
-      </w:r>
-    </w:p>
-    <w:p>
-      <w:pPr>
-        <w:spacing w:after="120"/>
-        <w:ind w:firstLineChars="0" w:firstLine="0"/>
-        <w:rPr>
-          <w:rFonts w:cs="Times New Roman"/>
-        </w:rPr>
-      </w:pPr>
-      <w:commentRangeStart w:id="7"/>
-      <w:r>
-        <w:rPr>
-          <w:rFonts w:cs="Times New Roman"/>
         </w:rPr>
         <w:t>[</w:t>
       </w:r>
@@ -2316,41 +2347,49 @@
         </w:rPr>
         <w:t xml:space="preserve">] </w:t>
       </w:r>
-      <w:proofErr w:type="spellStart"/>
       <w:r>
         <w:rPr>
           <w:rFonts w:cs="Times New Roman"/>
           <w:color w:val="222222"/>
           <w:shd w:val="clear" w:color="auto" w:fill="FFFFFF"/>
         </w:rPr>
-        <w:t>Hochreiter</w:t>
-      </w:r>
-      <w:proofErr w:type="spellEnd"/>
+        <w:t>JackeyGao. "JackeyGao/chinese-poetry." GitHub. N.p., 01 Apr. 2017. Web. 27 Apr. 2017.</w:t>
+      </w:r>
+    </w:p>
+    <w:p>
+      <w:pPr>
+        <w:spacing w:after="120"/>
+        <w:ind w:firstLineChars="0" w:firstLine="0"/>
+        <w:rPr>
+          <w:rFonts w:cs="Times New Roman"/>
+        </w:rPr>
+      </w:pPr>
+      <w:commentRangeStart w:id="7"/>
+      <w:r>
+        <w:rPr>
+          <w:rFonts w:cs="Times New Roman"/>
+        </w:rPr>
+        <w:t>[</w:t>
+      </w:r>
+      <w:r>
+        <w:rPr>
+          <w:rFonts w:cs="Times New Roman"/>
+        </w:rPr>
+        <w:t>6</w:t>
+      </w:r>
+      <w:r>
+        <w:rPr>
+          <w:rFonts w:cs="Times New Roman"/>
+        </w:rPr>
+        <w:t xml:space="preserve">] </w:t>
+      </w:r>
       <w:r>
         <w:rPr>
           <w:rFonts w:cs="Times New Roman"/>
           <w:color w:val="222222"/>
           <w:shd w:val="clear" w:color="auto" w:fill="FFFFFF"/>
         </w:rPr>
-        <w:t xml:space="preserve">, Sepp, and Jürgen </w:t>
-      </w:r>
-      <w:proofErr w:type="spellStart"/>
-      <w:r>
-        <w:rPr>
-          <w:rFonts w:cs="Times New Roman"/>
-          <w:color w:val="222222"/>
-          <w:shd w:val="clear" w:color="auto" w:fill="FFFFFF"/>
-        </w:rPr>
-        <w:t>Schmidhuber</w:t>
-      </w:r>
-      <w:proofErr w:type="spellEnd"/>
-      <w:r>
-        <w:rPr>
-          <w:rFonts w:cs="Times New Roman"/>
-          <w:color w:val="222222"/>
-          <w:shd w:val="clear" w:color="auto" w:fill="FFFFFF"/>
-        </w:rPr>
-        <w:t>. "Long short-term memory."</w:t>
+        <w:t>Hochreiter, Sepp, and Jürgen Schmidhuber. "Long short-term memory."</w:t>
       </w:r>
       <w:r>
         <w:rPr>
@@ -2374,7 +2413,7 @@
       <w:commentRangeEnd w:id="7"/>
       <w:r>
         <w:rPr>
-          <w:rStyle w:val="a7"/>
+          <w:rStyle w:val="CommentReference"/>
           <w:rFonts w:cs="Times New Roman"/>
         </w:rPr>
         <w:commentReference w:id="7"/>
@@ -2423,43 +2462,15 @@
       </w:r>
       <w:r>
         <w:rPr>
-          <w:rFonts w:cs="Times New Roman" w:hint="eastAsia"/>
-        </w:rPr>
-        <w:t>6</w:t>
-      </w:r>
-      <w:r>
-        <w:rPr>
-          <w:rFonts w:cs="Times New Roman"/>
-        </w:rPr>
-        <w:t xml:space="preserve">] </w:t>
-      </w:r>
-      <w:proofErr w:type="spellStart"/>
-      <w:r>
-        <w:rPr>
-          <w:rFonts w:cs="Times New Roman"/>
-        </w:rPr>
-        <w:t>Kingma</w:t>
-      </w:r>
-      <w:proofErr w:type="spellEnd"/>
-      <w:r>
-        <w:rPr>
-          <w:rFonts w:cs="Times New Roman"/>
-        </w:rPr>
-        <w:t xml:space="preserve">, D. P., &amp; Ba, J. L. (2015). Adam: </w:t>
-      </w:r>
-      <w:proofErr w:type="gramStart"/>
-      <w:r>
-        <w:rPr>
-          <w:rFonts w:cs="Times New Roman"/>
-        </w:rPr>
-        <w:t>a</w:t>
-      </w:r>
-      <w:proofErr w:type="gramEnd"/>
-      <w:r>
-        <w:rPr>
-          <w:rFonts w:cs="Times New Roman"/>
-        </w:rPr>
-        <w:t xml:space="preserve"> Method for Stochastic Optimization. International Conference on Learning Representations, 1–13.</w:t>
+          <w:rFonts w:cs="Times New Roman"/>
+        </w:rPr>
+        <w:t>7</w:t>
+      </w:r>
+      <w:r>
+        <w:rPr>
+          <w:rFonts w:cs="Times New Roman"/>
+        </w:rPr>
+        <w:t>] Kingma, D. P., &amp; Ba, J. L. (2015). Adam: a Method for Stochastic Optimization. International Conference on Learning Representations, 1–13.</w:t>
       </w:r>
     </w:p>
     <w:p>
@@ -2475,12 +2486,43 @@
       <w:pPr>
         <w:spacing w:after="120"/>
         <w:ind w:firstLineChars="0" w:firstLine="0"/>
+        <w:rPr>
+          <w:rFonts w:cs="Times New Roman"/>
+          <w:b/>
+          <w:sz w:val="28"/>
+          <w:szCs w:val="28"/>
+        </w:rPr>
+      </w:pPr>
+      <w:r>
         <w:rPr>
           <w:rFonts w:cs="Times New Roman" w:hint="eastAsia"/>
           <w:b/>
           <w:sz w:val="28"/>
           <w:szCs w:val="28"/>
         </w:rPr>
+        <w:lastRenderedPageBreak/>
+        <w:t>DIVISION OF LABOR</w:t>
+      </w:r>
+    </w:p>
+    <w:p>
+      <w:pPr>
+        <w:spacing w:after="120"/>
+        <w:ind w:firstLineChars="0" w:firstLine="0"/>
+        <w:rPr>
+          <w:rFonts w:cs="Times New Roman"/>
+        </w:rPr>
+      </w:pPr>
+    </w:p>
+    <w:p>
+      <w:pPr>
+        <w:spacing w:after="120"/>
+        <w:ind w:firstLineChars="0" w:firstLine="0"/>
+        <w:rPr>
+          <w:rFonts w:cs="Times New Roman"/>
+          <w:b/>
+          <w:sz w:val="28"/>
+          <w:szCs w:val="28"/>
+        </w:rPr>
       </w:pPr>
       <w:r>
         <w:rPr>
@@ -2489,7 +2531,7 @@
           <w:sz w:val="28"/>
           <w:szCs w:val="28"/>
         </w:rPr>
-        <w:t>DIVISION OF LABOR</w:t>
+        <w:t>WORD COUNT</w:t>
       </w:r>
     </w:p>
     <w:p>
@@ -2497,41 +2539,9 @@
         <w:spacing w:after="120"/>
         <w:ind w:firstLineChars="0" w:firstLine="0"/>
         <w:rPr>
-          <w:rFonts w:cs="Times New Roman" w:hint="eastAsia"/>
-        </w:rPr>
-      </w:pPr>
-    </w:p>
-    <w:p>
-      <w:pPr>
-        <w:spacing w:after="120"/>
-        <w:ind w:firstLineChars="0" w:firstLine="0"/>
-        <w:rPr>
-          <w:rFonts w:cs="Times New Roman" w:hint="eastAsia"/>
-          <w:b/>
-          <w:sz w:val="28"/>
-          <w:szCs w:val="28"/>
-        </w:rPr>
-      </w:pPr>
-      <w:r>
-        <w:rPr>
-          <w:rFonts w:cs="Times New Roman" w:hint="eastAsia"/>
-          <w:b/>
-          <w:sz w:val="28"/>
-          <w:szCs w:val="28"/>
-        </w:rPr>
-        <w:t>WORD COUNT</w:t>
-      </w:r>
-    </w:p>
-    <w:p>
-      <w:pPr>
-        <w:spacing w:after="120"/>
-        <w:ind w:firstLineChars="0" w:firstLine="0"/>
-        <w:rPr>
-          <w:rFonts w:cs="Times New Roman"/>
-        </w:rPr>
-      </w:pPr>
-      <w:bookmarkStart w:id="8" w:name="_GoBack"/>
-      <w:bookmarkEnd w:id="8"/>
+          <w:rFonts w:cs="Times New Roman"/>
+        </w:rPr>
+      </w:pPr>
     </w:p>
     <w:sectPr>
       <w:pgSz w:w="12240" w:h="15840"/>
@@ -2544,17 +2554,17 @@
 </file>
 
 <file path=word/comments.xml><?xml version="1.0" encoding="utf-8"?>
-<w:comments xmlns:wpc="http://schemas.microsoft.com/office/word/2010/wordprocessingCanvas" xmlns:mo="http://schemas.microsoft.com/office/mac/office/2008/main" xmlns:mc="http://schemas.openxmlformats.org/markup-compatibility/2006" xmlns:mv="urn:schemas-microsoft-com:mac:vml" xmlns:o="urn:schemas-microsoft-com:office:office" xmlns:r="http://schemas.openxmlformats.org/officeDocument/2006/relationships" xmlns:m="http://schemas.openxmlformats.org/officeDocument/2006/math" xmlns:v="urn:schemas-microsoft-com:vml" xmlns:wp14="http://schemas.microsoft.com/office/word/2010/wordprocessingDrawing" xmlns:wp="http://schemas.openxmlformats.org/drawingml/2006/wordprocessingDrawing" xmlns:w10="urn:schemas-microsoft-com:office:word" xmlns:w="http://schemas.openxmlformats.org/wordprocessingml/2006/main" xmlns:w14="http://schemas.microsoft.com/office/word/2010/wordml" xmlns:w15="http://schemas.microsoft.com/office/word/2012/wordml" xmlns:wpg="http://schemas.microsoft.com/office/word/2010/wordprocessingGroup" xmlns:wpi="http://schemas.microsoft.com/office/word/2010/wordprocessingInk" xmlns:wne="http://schemas.microsoft.com/office/word/2006/wordml" xmlns:wps="http://schemas.microsoft.com/office/word/2010/wordprocessingShape" mc:Ignorable="w14 w15 wp14">
+<w:comments xmlns:wpc="http://schemas.microsoft.com/office/word/2010/wordprocessingCanvas" xmlns:cx="http://schemas.microsoft.com/office/drawing/2014/chartex" xmlns:cx1="http://schemas.microsoft.com/office/drawing/2015/9/8/chartex" xmlns:cx2="http://schemas.microsoft.com/office/drawing/2015/10/21/chartex" xmlns:cx3="http://schemas.microsoft.com/office/drawing/2016/5/9/chartex" xmlns:cx4="http://schemas.microsoft.com/office/drawing/2016/5/10/chartex" xmlns:cx5="http://schemas.microsoft.com/office/drawing/2016/5/11/chartex" xmlns:cx6="http://schemas.microsoft.com/office/drawing/2016/5/12/chartex" xmlns:cx7="http://schemas.microsoft.com/office/drawing/2016/5/13/chartex" xmlns:cx8="http://schemas.microsoft.com/office/drawing/2016/5/14/chartex" xmlns:mc="http://schemas.openxmlformats.org/markup-compatibility/2006" xmlns:o="urn:schemas-microsoft-com:office:office" xmlns:r="http://schemas.openxmlformats.org/officeDocument/2006/relationships" xmlns:m="http://schemas.openxmlformats.org/officeDocument/2006/math" xmlns:v="urn:schemas-microsoft-com:vml" xmlns:wp14="http://schemas.microsoft.com/office/word/2010/wordprocessingDrawing" xmlns:wp="http://schemas.openxmlformats.org/drawingml/2006/wordprocessingDrawing" xmlns:w10="urn:schemas-microsoft-com:office:word" xmlns:w="http://schemas.openxmlformats.org/wordprocessingml/2006/main" xmlns:w14="http://schemas.microsoft.com/office/word/2010/wordml" xmlns:w15="http://schemas.microsoft.com/office/word/2012/wordml" xmlns:w16se="http://schemas.microsoft.com/office/word/2015/wordml/symex" xmlns:wpg="http://schemas.microsoft.com/office/word/2010/wordprocessingGroup" xmlns:wpi="http://schemas.microsoft.com/office/word/2010/wordprocessingInk" xmlns:wne="http://schemas.microsoft.com/office/word/2006/wordml" xmlns:wps="http://schemas.microsoft.com/office/word/2010/wordprocessingShape" mc:Ignorable="w14 w15 w16se wp14">
   <w:comment w:id="0" w:author="Yizhao He" w:date="2017-04-26T11:55:00Z" w:initials="YH">
     <w:p>
       <w:pPr>
-        <w:pStyle w:val="a8"/>
+        <w:pStyle w:val="CommentText"/>
         <w:spacing w:after="120"/>
         <w:ind w:firstLine="360"/>
       </w:pPr>
       <w:r>
         <w:rPr>
-          <w:rStyle w:val="a7"/>
+          <w:rStyle w:val="CommentReference"/>
         </w:rPr>
         <w:annotationRef/>
       </w:r>
@@ -2575,13 +2585,13 @@
   <w:comment w:id="1" w:author="Yizhao He" w:date="2017-04-26T12:00:00Z" w:initials="YH">
     <w:p>
       <w:pPr>
-        <w:pStyle w:val="a8"/>
+        <w:pStyle w:val="CommentText"/>
         <w:spacing w:after="120"/>
         <w:ind w:firstLine="360"/>
       </w:pPr>
       <w:r>
         <w:rPr>
-          <w:rStyle w:val="a7"/>
+          <w:rStyle w:val="CommentReference"/>
         </w:rPr>
         <w:annotationRef/>
       </w:r>
@@ -2596,13 +2606,13 @@
   <w:comment w:id="2" w:author="Yizhao He" w:date="2017-04-26T12:02:00Z" w:initials="YH">
     <w:p>
       <w:pPr>
-        <w:pStyle w:val="a8"/>
+        <w:pStyle w:val="CommentText"/>
         <w:spacing w:after="120"/>
         <w:ind w:firstLine="360"/>
       </w:pPr>
       <w:r>
         <w:rPr>
-          <w:rStyle w:val="a7"/>
+          <w:rStyle w:val="CommentReference"/>
         </w:rPr>
         <w:annotationRef/>
       </w:r>
@@ -2617,13 +2627,13 @@
   <w:comment w:id="3" w:author="Yizhao He" w:date="2017-04-26T12:02:00Z" w:initials="YH">
     <w:p>
       <w:pPr>
-        <w:pStyle w:val="a8"/>
+        <w:pStyle w:val="CommentText"/>
         <w:spacing w:after="120"/>
         <w:ind w:firstLine="360"/>
       </w:pPr>
       <w:r>
         <w:rPr>
-          <w:rStyle w:val="a7"/>
+          <w:rStyle w:val="CommentReference"/>
         </w:rPr>
         <w:annotationRef/>
       </w:r>
@@ -2631,66 +2641,44 @@
         <w:rPr>
           <w:rFonts w:hint="eastAsia"/>
         </w:rPr>
-        <w:t>加reference</w:t>
+        <w:t>加</w:t>
+      </w:r>
+      <w:r>
+        <w:t xml:space="preserve"> </w:t>
+      </w:r>
+      <w:r>
+        <w:rPr>
+          <w:rFonts w:hint="eastAsia"/>
+        </w:rPr>
+        <w:t>reference</w:t>
       </w:r>
     </w:p>
   </w:comment>
   <w:comment w:id="4" w:author="Yizhao He" w:date="2017-04-26T12:41:00Z" w:initials="YH">
     <w:p>
       <w:pPr>
-        <w:pStyle w:val="a8"/>
+        <w:pStyle w:val="CommentText"/>
         <w:spacing w:after="120"/>
         <w:ind w:firstLine="360"/>
       </w:pPr>
       <w:r>
         <w:rPr>
-          <w:rStyle w:val="a7"/>
+          <w:rStyle w:val="CommentReference"/>
         </w:rPr>
         <w:annotationRef/>
       </w:r>
-      <w:proofErr w:type="spellStart"/>
       <w:r>
         <w:rPr>
           <w:rFonts w:hint="eastAsia"/>
         </w:rPr>
         <w:t>加一些技术细节</w:t>
-      </w:r>
-      <w:proofErr w:type="spellEnd"/>
-    </w:p>
-  </w:comment>
-  <w:comment w:id="5" w:author="Yizhao He" w:date="2017-04-26T12:48:00Z" w:initials="YH">
-    <w:p>
-      <w:pPr>
-        <w:pStyle w:val="a8"/>
-        <w:spacing w:after="120"/>
-        <w:ind w:firstLine="360"/>
-      </w:pPr>
-      <w:r>
-        <w:rPr>
-          <w:rStyle w:val="a7"/>
-        </w:rPr>
-        <w:annotationRef/>
-      </w:r>
-      <w:proofErr w:type="spellStart"/>
-      <w:r>
-        <w:rPr>
-          <w:rFonts w:hint="eastAsia"/>
-        </w:rPr>
-        <w:t>找论文里的</w:t>
-      </w:r>
-      <w:proofErr w:type="spellEnd"/>
-      <w:r>
-        <w:rPr>
-          <w:rFonts w:hint="eastAsia"/>
-        </w:rPr>
-        <w:t xml:space="preserve"> SMT</w:t>
       </w:r>
     </w:p>
   </w:comment>
   <w:comment w:id="6" w:author="Yizhao He" w:date="2017-04-26T13:03:00Z" w:initials="YH">
     <w:p>
       <w:pPr>
-        <w:pStyle w:val="a8"/>
+        <w:pStyle w:val="CommentText"/>
         <w:numPr>
           <w:ilvl w:val="0"/>
           <w:numId w:val="3"/>
@@ -2700,7 +2688,7 @@
       </w:pPr>
       <w:r>
         <w:rPr>
-          <w:rStyle w:val="a7"/>
+          <w:rStyle w:val="CommentReference"/>
         </w:rPr>
         <w:annotationRef/>
       </w:r>
@@ -2710,7 +2698,7 @@
     </w:p>
     <w:p>
       <w:pPr>
-        <w:pStyle w:val="a8"/>
+        <w:pStyle w:val="CommentText"/>
         <w:numPr>
           <w:ilvl w:val="0"/>
           <w:numId w:val="3"/>
@@ -2724,7 +2712,7 @@
     </w:p>
     <w:p>
       <w:pPr>
-        <w:pStyle w:val="a8"/>
+        <w:pStyle w:val="CommentText"/>
         <w:numPr>
           <w:ilvl w:val="0"/>
           <w:numId w:val="3"/>
@@ -2740,59 +2728,42 @@
   <w:comment w:id="7" w:author="Yizhao He" w:date="2017-04-26T12:38:00Z" w:initials="YH">
     <w:p>
       <w:pPr>
-        <w:pStyle w:val="a8"/>
+        <w:pStyle w:val="CommentText"/>
         <w:spacing w:after="120"/>
         <w:ind w:firstLine="360"/>
       </w:pPr>
       <w:r>
         <w:rPr>
-          <w:rStyle w:val="a7"/>
+          <w:rStyle w:val="CommentReference"/>
         </w:rPr>
         <w:annotationRef/>
       </w:r>
-      <w:proofErr w:type="spellStart"/>
       <w:r>
         <w:rPr>
           <w:rFonts w:hint="eastAsia"/>
         </w:rPr>
-        <w:t>加到reference</w:t>
-      </w:r>
-      <w:proofErr w:type="spellEnd"/>
-      <w:r>
-        <w:rPr>
-          <w:rFonts w:hint="eastAsia"/>
-        </w:rPr>
-        <w:t xml:space="preserve">, </w:t>
-      </w:r>
-      <w:proofErr w:type="spellStart"/>
-      <w:r>
-        <w:rPr>
-          <w:rFonts w:hint="eastAsia"/>
-        </w:rPr>
-        <w:t>更新数字</w:t>
-      </w:r>
-      <w:proofErr w:type="spellEnd"/>
+        <w:t>加到reference, 更新数字</w:t>
+      </w:r>
     </w:p>
   </w:comment>
 </w:comments>
 </file>
 
 <file path=word/commentsExtended.xml><?xml version="1.0" encoding="utf-8"?>
-<w15:commentsEx xmlns:wpc="http://schemas.microsoft.com/office/word/2010/wordprocessingCanvas" xmlns:mo="http://schemas.microsoft.com/office/mac/office/2008/main" xmlns:mc="http://schemas.openxmlformats.org/markup-compatibility/2006" xmlns:mv="urn:schemas-microsoft-com:mac:vml" xmlns:o="urn:schemas-microsoft-com:office:office" xmlns:r="http://schemas.openxmlformats.org/officeDocument/2006/relationships" xmlns:m="http://schemas.openxmlformats.org/officeDocument/2006/math" xmlns:v="urn:schemas-microsoft-com:vml" xmlns:wp14="http://schemas.microsoft.com/office/word/2010/wordprocessingDrawing" xmlns:wp="http://schemas.openxmlformats.org/drawingml/2006/wordprocessingDrawing" xmlns:w10="urn:schemas-microsoft-com:office:word" xmlns:w="http://schemas.openxmlformats.org/wordprocessingml/2006/main" xmlns:w14="http://schemas.microsoft.com/office/word/2010/wordml" xmlns:w15="http://schemas.microsoft.com/office/word/2012/wordml" xmlns:wpg="http://schemas.microsoft.com/office/word/2010/wordprocessingGroup" xmlns:wpi="http://schemas.microsoft.com/office/word/2010/wordprocessingInk" xmlns:wne="http://schemas.microsoft.com/office/word/2006/wordml" xmlns:wps="http://schemas.microsoft.com/office/word/2010/wordprocessingShape" mc:Ignorable="w14 w15 wp14">
+<w15:commentsEx xmlns:wpc="http://schemas.microsoft.com/office/word/2010/wordprocessingCanvas" xmlns:cx="http://schemas.microsoft.com/office/drawing/2014/chartex" xmlns:cx1="http://schemas.microsoft.com/office/drawing/2015/9/8/chartex" xmlns:cx2="http://schemas.microsoft.com/office/drawing/2015/10/21/chartex" xmlns:cx3="http://schemas.microsoft.com/office/drawing/2016/5/9/chartex" xmlns:cx4="http://schemas.microsoft.com/office/drawing/2016/5/10/chartex" xmlns:cx5="http://schemas.microsoft.com/office/drawing/2016/5/11/chartex" xmlns:cx6="http://schemas.microsoft.com/office/drawing/2016/5/12/chartex" xmlns:cx7="http://schemas.microsoft.com/office/drawing/2016/5/13/chartex" xmlns:cx8="http://schemas.microsoft.com/office/drawing/2016/5/14/chartex" xmlns:mc="http://schemas.openxmlformats.org/markup-compatibility/2006" xmlns:o="urn:schemas-microsoft-com:office:office" xmlns:r="http://schemas.openxmlformats.org/officeDocument/2006/relationships" xmlns:m="http://schemas.openxmlformats.org/officeDocument/2006/math" xmlns:v="urn:schemas-microsoft-com:vml" xmlns:wp14="http://schemas.microsoft.com/office/word/2010/wordprocessingDrawing" xmlns:wp="http://schemas.openxmlformats.org/drawingml/2006/wordprocessingDrawing" xmlns:w10="urn:schemas-microsoft-com:office:word" xmlns:w="http://schemas.openxmlformats.org/wordprocessingml/2006/main" xmlns:w14="http://schemas.microsoft.com/office/word/2010/wordml" xmlns:w15="http://schemas.microsoft.com/office/word/2012/wordml" xmlns:w16se="http://schemas.microsoft.com/office/word/2015/wordml/symex" xmlns:wpg="http://schemas.microsoft.com/office/word/2010/wordprocessingGroup" xmlns:wpi="http://schemas.microsoft.com/office/word/2010/wordprocessingInk" xmlns:wne="http://schemas.microsoft.com/office/word/2006/wordml" xmlns:wps="http://schemas.microsoft.com/office/word/2010/wordprocessingShape" mc:Ignorable="w14 w15 w16se wp14">
   <w15:commentEx w15:paraId="1A1F0565" w15:done="0"/>
   <w15:commentEx w15:paraId="02FB23E6" w15:done="0"/>
   <w15:commentEx w15:paraId="11AF95F9" w15:done="0"/>
-  <w15:commentEx w15:paraId="47822F7F" w15:done="0"/>
+  <w15:commentEx w15:paraId="47822F7F" w15:done="1"/>
   <w15:commentEx w15:paraId="0C1B3A16" w15:done="0"/>
-  <w15:commentEx w15:paraId="4FF32DE2" w15:done="0"/>
   <w15:commentEx w15:paraId="23C3DFB0" w15:done="0"/>
   <w15:commentEx w15:paraId="4B7DFA71" w15:done="0"/>
 </w15:commentsEx>
 </file>
 
 <file path=word/numbering.xml><?xml version="1.0" encoding="utf-8"?>
-<w:numbering xmlns:wpc="http://schemas.microsoft.com/office/word/2010/wordprocessingCanvas" xmlns:mo="http://schemas.microsoft.com/office/mac/office/2008/main" xmlns:mc="http://schemas.openxmlformats.org/markup-compatibility/2006" xmlns:mv="urn:schemas-microsoft-com:mac:vml" xmlns:o="urn:schemas-microsoft-com:office:office" xmlns:r="http://schemas.openxmlformats.org/officeDocument/2006/relationships" xmlns:m="http://schemas.openxmlformats.org/officeDocument/2006/math" xmlns:v="urn:schemas-microsoft-com:vml" xmlns:wp14="http://schemas.microsoft.com/office/word/2010/wordprocessingDrawing" xmlns:wp="http://schemas.openxmlformats.org/drawingml/2006/wordprocessingDrawing" xmlns:w10="urn:schemas-microsoft-com:office:word" xmlns:w="http://schemas.openxmlformats.org/wordprocessingml/2006/main" xmlns:w14="http://schemas.microsoft.com/office/word/2010/wordml" xmlns:w15="http://schemas.microsoft.com/office/word/2012/wordml" xmlns:wpg="http://schemas.microsoft.com/office/word/2010/wordprocessingGroup" xmlns:wpi="http://schemas.microsoft.com/office/word/2010/wordprocessingInk" xmlns:wne="http://schemas.microsoft.com/office/word/2006/wordml" xmlns:wps="http://schemas.microsoft.com/office/word/2010/wordprocessingShape" mc:Ignorable="w14 w15 wp14">
-  <w:abstractNum w:abstractNumId="0">
+<w:numbering xmlns:wpc="http://schemas.microsoft.com/office/word/2010/wordprocessingCanvas" xmlns:cx="http://schemas.microsoft.com/office/drawing/2014/chartex" xmlns:cx1="http://schemas.microsoft.com/office/drawing/2015/9/8/chartex" xmlns:cx2="http://schemas.microsoft.com/office/drawing/2015/10/21/chartex" xmlns:cx3="http://schemas.microsoft.com/office/drawing/2016/5/9/chartex" xmlns:cx4="http://schemas.microsoft.com/office/drawing/2016/5/10/chartex" xmlns:cx5="http://schemas.microsoft.com/office/drawing/2016/5/11/chartex" xmlns:cx6="http://schemas.microsoft.com/office/drawing/2016/5/12/chartex" xmlns:cx7="http://schemas.microsoft.com/office/drawing/2016/5/13/chartex" xmlns:cx8="http://schemas.microsoft.com/office/drawing/2016/5/14/chartex" xmlns:mc="http://schemas.openxmlformats.org/markup-compatibility/2006" xmlns:o="urn:schemas-microsoft-com:office:office" xmlns:r="http://schemas.openxmlformats.org/officeDocument/2006/relationships" xmlns:m="http://schemas.openxmlformats.org/officeDocument/2006/math" xmlns:v="urn:schemas-microsoft-com:vml" xmlns:wp14="http://schemas.microsoft.com/office/word/2010/wordprocessingDrawing" xmlns:wp="http://schemas.openxmlformats.org/drawingml/2006/wordprocessingDrawing" xmlns:w10="urn:schemas-microsoft-com:office:word" xmlns:w="http://schemas.openxmlformats.org/wordprocessingml/2006/main" xmlns:w14="http://schemas.microsoft.com/office/word/2010/wordml" xmlns:w15="http://schemas.microsoft.com/office/word/2012/wordml" xmlns:w16se="http://schemas.microsoft.com/office/word/2015/wordml/symex" xmlns:wpg="http://schemas.microsoft.com/office/word/2010/wordprocessingGroup" xmlns:wpi="http://schemas.microsoft.com/office/word/2010/wordprocessingInk" xmlns:wne="http://schemas.microsoft.com/office/word/2006/wordml" xmlns:wps="http://schemas.microsoft.com/office/word/2010/wordprocessingShape" mc:Ignorable="w14 w15 w16se wp14">
+  <w:abstractNum w:abstractNumId="0" w15:restartNumberingAfterBreak="0">
     <w:nsid w:val="05885FFC"/>
     <w:multiLevelType w:val="multilevel"/>
     <w:tmpl w:val="6A86F532"/>
@@ -2878,7 +2849,7 @@
       </w:pPr>
     </w:lvl>
   </w:abstractNum>
-  <w:abstractNum w:abstractNumId="1">
+  <w:abstractNum w:abstractNumId="1" w15:restartNumberingAfterBreak="0">
     <w:nsid w:val="10EC5A41"/>
     <w:multiLevelType w:val="multilevel"/>
     <w:tmpl w:val="D1CE5382"/>
@@ -2999,7 +2970,7 @@
       </w:rPr>
     </w:lvl>
   </w:abstractNum>
-  <w:abstractNum w:abstractNumId="2">
+  <w:abstractNum w:abstractNumId="2" w15:restartNumberingAfterBreak="0">
     <w:nsid w:val="11477C5F"/>
     <w:multiLevelType w:val="hybridMultilevel"/>
     <w:tmpl w:val="61BA873E"/>
@@ -3088,7 +3059,7 @@
       </w:pPr>
     </w:lvl>
   </w:abstractNum>
-  <w:abstractNum w:abstractNumId="3">
+  <w:abstractNum w:abstractNumId="3" w15:restartNumberingAfterBreak="0">
     <w:nsid w:val="16A31947"/>
     <w:multiLevelType w:val="multilevel"/>
     <w:tmpl w:val="04BACF4E"/>
@@ -3201,7 +3172,7 @@
       </w:rPr>
     </w:lvl>
   </w:abstractNum>
-  <w:abstractNum w:abstractNumId="4">
+  <w:abstractNum w:abstractNumId="4" w15:restartNumberingAfterBreak="0">
     <w:nsid w:val="25636E97"/>
     <w:multiLevelType w:val="hybridMultilevel"/>
     <w:tmpl w:val="109CAA22"/>
@@ -3290,7 +3261,7 @@
       </w:pPr>
     </w:lvl>
   </w:abstractNum>
-  <w:abstractNum w:abstractNumId="5">
+  <w:abstractNum w:abstractNumId="5" w15:restartNumberingAfterBreak="0">
     <w:nsid w:val="2E216FBB"/>
     <w:multiLevelType w:val="hybridMultilevel"/>
     <w:tmpl w:val="FDB4A22A"/>
@@ -3381,14 +3352,14 @@
       </w:pPr>
     </w:lvl>
   </w:abstractNum>
-  <w:abstractNum w:abstractNumId="6">
+  <w:abstractNum w:abstractNumId="6" w15:restartNumberingAfterBreak="0">
     <w:nsid w:val="38803A4F"/>
     <w:multiLevelType w:val="multilevel"/>
     <w:tmpl w:val="693209DA"/>
     <w:lvl w:ilvl="0">
       <w:start w:val="1"/>
       <w:numFmt w:val="decimal"/>
-      <w:pStyle w:val="1"/>
+      <w:pStyle w:val="Heading1"/>
       <w:lvlText w:val="%1."/>
       <w:lvlJc w:val="left"/>
       <w:pPr>
@@ -3508,7 +3479,7 @@
       </w:rPr>
     </w:lvl>
   </w:abstractNum>
-  <w:abstractNum w:abstractNumId="7">
+  <w:abstractNum w:abstractNumId="7" w15:restartNumberingAfterBreak="0">
     <w:nsid w:val="41B5700A"/>
     <w:multiLevelType w:val="multilevel"/>
     <w:tmpl w:val="04BACF4E"/>
@@ -3621,7 +3592,7 @@
       </w:rPr>
     </w:lvl>
   </w:abstractNum>
-  <w:abstractNum w:abstractNumId="8">
+  <w:abstractNum w:abstractNumId="8" w15:restartNumberingAfterBreak="0">
     <w:nsid w:val="445A68D9"/>
     <w:multiLevelType w:val="hybridMultilevel"/>
     <w:tmpl w:val="656ECB32"/>
@@ -3713,7 +3684,7 @@
       </w:pPr>
     </w:lvl>
   </w:abstractNum>
-  <w:abstractNum w:abstractNumId="9">
+  <w:abstractNum w:abstractNumId="9" w15:restartNumberingAfterBreak="0">
     <w:nsid w:val="5C6F560A"/>
     <w:multiLevelType w:val="multilevel"/>
     <w:tmpl w:val="04BACF4E"/>
@@ -3826,7 +3797,7 @@
       </w:rPr>
     </w:lvl>
   </w:abstractNum>
-  <w:abstractNum w:abstractNumId="10">
+  <w:abstractNum w:abstractNumId="10" w15:restartNumberingAfterBreak="0">
     <w:nsid w:val="694255B4"/>
     <w:multiLevelType w:val="multilevel"/>
     <w:tmpl w:val="4ED6C4BA"/>
@@ -3939,7 +3910,7 @@
       </w:rPr>
     </w:lvl>
   </w:abstractNum>
-  <w:abstractNum w:abstractNumId="11">
+  <w:abstractNum w:abstractNumId="11" w15:restartNumberingAfterBreak="0">
     <w:nsid w:val="69536B82"/>
     <w:multiLevelType w:val="multilevel"/>
     <w:tmpl w:val="95125560"/>
@@ -4029,7 +4000,7 @@
       </w:pPr>
     </w:lvl>
   </w:abstractNum>
-  <w:abstractNum w:abstractNumId="12">
+  <w:abstractNum w:abstractNumId="12" w15:restartNumberingAfterBreak="0">
     <w:nsid w:val="7ABF3588"/>
     <w:multiLevelType w:val="multilevel"/>
     <w:tmpl w:val="4ED6C4BA"/>
@@ -4185,7 +4156,7 @@
 </file>
 
 <file path=word/people.xml><?xml version="1.0" encoding="utf-8"?>
-<w15:people xmlns:wpc="http://schemas.microsoft.com/office/word/2010/wordprocessingCanvas" xmlns:mo="http://schemas.microsoft.com/office/mac/office/2008/main" xmlns:mc="http://schemas.openxmlformats.org/markup-compatibility/2006" xmlns:mv="urn:schemas-microsoft-com:mac:vml" xmlns:o="urn:schemas-microsoft-com:office:office" xmlns:r="http://schemas.openxmlformats.org/officeDocument/2006/relationships" xmlns:m="http://schemas.openxmlformats.org/officeDocument/2006/math" xmlns:v="urn:schemas-microsoft-com:vml" xmlns:wp14="http://schemas.microsoft.com/office/word/2010/wordprocessingDrawing" xmlns:wp="http://schemas.openxmlformats.org/drawingml/2006/wordprocessingDrawing" xmlns:w10="urn:schemas-microsoft-com:office:word" xmlns:w="http://schemas.openxmlformats.org/wordprocessingml/2006/main" xmlns:w14="http://schemas.microsoft.com/office/word/2010/wordml" xmlns:w15="http://schemas.microsoft.com/office/word/2012/wordml" xmlns:wpg="http://schemas.microsoft.com/office/word/2010/wordprocessingGroup" xmlns:wpi="http://schemas.microsoft.com/office/word/2010/wordprocessingInk" xmlns:wne="http://schemas.microsoft.com/office/word/2006/wordml" xmlns:wps="http://schemas.microsoft.com/office/word/2010/wordprocessingShape" mc:Ignorable="w14 w15 wp14">
+<w15:people xmlns:wpc="http://schemas.microsoft.com/office/word/2010/wordprocessingCanvas" xmlns:cx="http://schemas.microsoft.com/office/drawing/2014/chartex" xmlns:cx1="http://schemas.microsoft.com/office/drawing/2015/9/8/chartex" xmlns:cx2="http://schemas.microsoft.com/office/drawing/2015/10/21/chartex" xmlns:cx3="http://schemas.microsoft.com/office/drawing/2016/5/9/chartex" xmlns:cx4="http://schemas.microsoft.com/office/drawing/2016/5/10/chartex" xmlns:cx5="http://schemas.microsoft.com/office/drawing/2016/5/11/chartex" xmlns:cx6="http://schemas.microsoft.com/office/drawing/2016/5/12/chartex" xmlns:cx7="http://schemas.microsoft.com/office/drawing/2016/5/13/chartex" xmlns:cx8="http://schemas.microsoft.com/office/drawing/2016/5/14/chartex" xmlns:mc="http://schemas.openxmlformats.org/markup-compatibility/2006" xmlns:o="urn:schemas-microsoft-com:office:office" xmlns:r="http://schemas.openxmlformats.org/officeDocument/2006/relationships" xmlns:m="http://schemas.openxmlformats.org/officeDocument/2006/math" xmlns:v="urn:schemas-microsoft-com:vml" xmlns:wp14="http://schemas.microsoft.com/office/word/2010/wordprocessingDrawing" xmlns:wp="http://schemas.openxmlformats.org/drawingml/2006/wordprocessingDrawing" xmlns:w10="urn:schemas-microsoft-com:office:word" xmlns:w="http://schemas.openxmlformats.org/wordprocessingml/2006/main" xmlns:w14="http://schemas.microsoft.com/office/word/2010/wordml" xmlns:w15="http://schemas.microsoft.com/office/word/2012/wordml" xmlns:w16se="http://schemas.microsoft.com/office/word/2015/wordml/symex" xmlns:wpg="http://schemas.microsoft.com/office/word/2010/wordprocessingGroup" xmlns:wpi="http://schemas.microsoft.com/office/word/2010/wordprocessingInk" xmlns:wne="http://schemas.microsoft.com/office/word/2006/wordml" xmlns:wps="http://schemas.microsoft.com/office/word/2010/wordprocessingShape" mc:Ignorable="w14 w15 w16se wp14">
   <w15:person w15:author="Yizhao He">
     <w15:presenceInfo w15:providerId="None" w15:userId="Yizhao He"/>
   </w15:person>
@@ -4193,7 +4164,7 @@
 </file>
 
 <file path=word/styles.xml><?xml version="1.0" encoding="utf-8"?>
-<w:styles xmlns:mc="http://schemas.openxmlformats.org/markup-compatibility/2006" xmlns:r="http://schemas.openxmlformats.org/officeDocument/2006/relationships" xmlns:w="http://schemas.openxmlformats.org/wordprocessingml/2006/main" xmlns:w14="http://schemas.microsoft.com/office/word/2010/wordml" xmlns:w15="http://schemas.microsoft.com/office/word/2012/wordml" mc:Ignorable="w14 w15">
+<w:styles xmlns:mc="http://schemas.openxmlformats.org/markup-compatibility/2006" xmlns:r="http://schemas.openxmlformats.org/officeDocument/2006/relationships" xmlns:w="http://schemas.openxmlformats.org/wordprocessingml/2006/main" xmlns:w14="http://schemas.microsoft.com/office/word/2010/wordml" xmlns:w15="http://schemas.microsoft.com/office/word/2012/wordml" xmlns:w16se="http://schemas.microsoft.com/office/word/2015/wordml/symex" mc:Ignorable="w14 w15 w16se">
   <w:docDefaults>
     <w:rPrDefault>
       <w:rPr>
@@ -4205,7 +4176,7 @@
     </w:rPrDefault>
     <w:pPrDefault/>
   </w:docDefaults>
-  <w:latentStyles w:defLockedState="0" w:defUIPriority="99" w:defSemiHidden="0" w:defUnhideWhenUsed="0" w:defQFormat="0" w:count="382">
+  <w:latentStyles w:defLockedState="0" w:defUIPriority="99" w:defSemiHidden="0" w:defUnhideWhenUsed="0" w:defQFormat="0" w:count="374">
     <w:lsdException w:name="Normal" w:uiPriority="0" w:qFormat="1"/>
     <w:lsdException w:name="heading 1" w:uiPriority="9" w:qFormat="1"/>
     <w:lsdException w:name="heading 2" w:semiHidden="1" w:uiPriority="9" w:unhideWhenUsed="1" w:qFormat="1"/>
@@ -4362,15 +4333,6 @@
     <w:lsdException w:name="Balloon Text" w:semiHidden="1" w:unhideWhenUsed="1"/>
     <w:lsdException w:name="Table Grid" w:uiPriority="39"/>
     <w:lsdException w:name="Table Theme" w:semiHidden="1" w:unhideWhenUsed="1"/>
-    <w:lsdException w:name="Note Level 1" w:semiHidden="1" w:unhideWhenUsed="1"/>
-    <w:lsdException w:name="Note Level 2" w:semiHidden="1" w:unhideWhenUsed="1"/>
-    <w:lsdException w:name="Note Level 3" w:semiHidden="1" w:unhideWhenUsed="1"/>
-    <w:lsdException w:name="Note Level 4" w:semiHidden="1" w:unhideWhenUsed="1"/>
-    <w:lsdException w:name="Note Level 5" w:semiHidden="1" w:unhideWhenUsed="1"/>
-    <w:lsdException w:name="Note Level 6" w:semiHidden="1" w:unhideWhenUsed="1"/>
-    <w:lsdException w:name="Note Level 7" w:semiHidden="1" w:unhideWhenUsed="1"/>
-    <w:lsdException w:name="Note Level 8" w:semiHidden="1" w:unhideWhenUsed="1"/>
-    <w:lsdException w:name="Note Level 9" w:semiHidden="1" w:unhideWhenUsed="1"/>
     <w:lsdException w:name="Placeholder Text" w:semiHidden="1"/>
     <w:lsdException w:name="No Spacing" w:uiPriority="1" w:qFormat="1"/>
     <w:lsdException w:name="Light Shading" w:uiPriority="60"/>
@@ -4589,7 +4551,7 @@
     <w:lsdException w:name="Mention" w:semiHidden="1" w:unhideWhenUsed="1"/>
     <w:lsdException w:name="Smart Hyperlink" w:semiHidden="1" w:unhideWhenUsed="1"/>
   </w:latentStyles>
-  <w:style w:type="paragraph" w:default="1" w:styleId="a">
+  <w:style w:type="paragraph" w:default="1" w:styleId="Normal">
     <w:name w:val="Normal"/>
     <w:qFormat/>
     <w:rsid w:val="00846628"/>
@@ -4602,10 +4564,10 @@
       <w:rFonts w:ascii="Times New Roman" w:eastAsia="Times New Roman" w:hAnsi="Times New Roman"/>
     </w:rPr>
   </w:style>
-  <w:style w:type="paragraph" w:styleId="1">
+  <w:style w:type="paragraph" w:styleId="Heading1">
     <w:name w:val="heading 1"/>
-    <w:basedOn w:val="a"/>
-    <w:link w:val="10"/>
+    <w:basedOn w:val="Normal"/>
+    <w:link w:val="Heading1Char"/>
     <w:uiPriority w:val="9"/>
     <w:qFormat/>
     <w:rsid w:val="00A504D8"/>
@@ -4625,12 +4587,13 @@
       <w:szCs w:val="28"/>
     </w:rPr>
   </w:style>
-  <w:style w:type="character" w:default="1" w:styleId="a0">
+  <w:style w:type="character" w:default="1" w:styleId="DefaultParagraphFont">
     <w:name w:val="Default Paragraph Font"/>
     <w:uiPriority w:val="1"/>
+    <w:semiHidden/>
     <w:unhideWhenUsed/>
   </w:style>
-  <w:style w:type="table" w:default="1" w:styleId="a1">
+  <w:style w:type="table" w:default="1" w:styleId="TableNormal">
     <w:name w:val="Normal Table"/>
     <w:uiPriority w:val="99"/>
     <w:semiHidden/>
@@ -4645,16 +4608,16 @@
       </w:tblCellMar>
     </w:tblPr>
   </w:style>
-  <w:style w:type="numbering" w:default="1" w:styleId="a2">
+  <w:style w:type="numbering" w:default="1" w:styleId="NoList">
     <w:name w:val="No List"/>
     <w:uiPriority w:val="99"/>
     <w:semiHidden/>
     <w:unhideWhenUsed/>
   </w:style>
-  <w:style w:type="character" w:customStyle="1" w:styleId="10">
-    <w:name w:val="标题 1字符"/>
-    <w:basedOn w:val="a0"/>
-    <w:link w:val="1"/>
+  <w:style w:type="character" w:customStyle="1" w:styleId="Heading1Char">
+    <w:name w:val="Heading 1 Char"/>
+    <w:basedOn w:val="DefaultParagraphFont"/>
+    <w:link w:val="Heading1"/>
     <w:uiPriority w:val="9"/>
     <w:rsid w:val="00A504D8"/>
     <w:rPr>
@@ -4665,9 +4628,9 @@
       <w:szCs w:val="28"/>
     </w:rPr>
   </w:style>
-  <w:style w:type="character" w:styleId="a3">
+  <w:style w:type="character" w:styleId="Hyperlink">
     <w:name w:val="Hyperlink"/>
-    <w:basedOn w:val="a0"/>
+    <w:basedOn w:val="DefaultParagraphFont"/>
     <w:uiPriority w:val="99"/>
     <w:unhideWhenUsed/>
     <w:rsid w:val="0060073D"/>
@@ -4676,9 +4639,9 @@
       <w:u w:val="single"/>
     </w:rPr>
   </w:style>
-  <w:style w:type="paragraph" w:styleId="a4">
+  <w:style w:type="paragraph" w:styleId="ListParagraph">
     <w:name w:val="List Paragraph"/>
-    <w:basedOn w:val="a"/>
+    <w:basedOn w:val="Normal"/>
     <w:uiPriority w:val="34"/>
     <w:qFormat/>
     <w:rsid w:val="0060073D"/>
@@ -4692,12 +4655,12 @@
   </w:style>
   <w:style w:type="character" w:customStyle="1" w:styleId="apple-converted-space">
     <w:name w:val="apple-converted-space"/>
-    <w:basedOn w:val="a0"/>
+    <w:basedOn w:val="DefaultParagraphFont"/>
     <w:rsid w:val="0060073D"/>
   </w:style>
-  <w:style w:type="paragraph" w:styleId="a5">
+  <w:style w:type="paragraph" w:styleId="NormalWeb">
     <w:name w:val="Normal (Web)"/>
-    <w:basedOn w:val="a"/>
+    <w:basedOn w:val="Normal"/>
     <w:uiPriority w:val="99"/>
     <w:semiHidden/>
     <w:unhideWhenUsed/>
@@ -4709,16 +4672,16 @@
       <w:rFonts w:cs="Times New Roman"/>
     </w:rPr>
   </w:style>
-  <w:style w:type="paragraph" w:styleId="a6">
+  <w:style w:type="paragraph" w:styleId="Revision">
     <w:name w:val="Revision"/>
     <w:hidden/>
     <w:uiPriority w:val="99"/>
     <w:semiHidden/>
     <w:rsid w:val="00490183"/>
   </w:style>
-  <w:style w:type="character" w:styleId="a7">
+  <w:style w:type="character" w:styleId="CommentReference">
     <w:name w:val="annotation reference"/>
-    <w:basedOn w:val="a0"/>
+    <w:basedOn w:val="DefaultParagraphFont"/>
     <w:uiPriority w:val="99"/>
     <w:semiHidden/>
     <w:unhideWhenUsed/>
@@ -4728,28 +4691,28 @@
       <w:szCs w:val="18"/>
     </w:rPr>
   </w:style>
-  <w:style w:type="paragraph" w:styleId="a8">
+  <w:style w:type="paragraph" w:styleId="CommentText">
     <w:name w:val="annotation text"/>
-    <w:basedOn w:val="a"/>
-    <w:link w:val="a9"/>
+    <w:basedOn w:val="Normal"/>
+    <w:link w:val="CommentTextChar"/>
     <w:uiPriority w:val="99"/>
     <w:semiHidden/>
     <w:unhideWhenUsed/>
     <w:rsid w:val="009633CF"/>
   </w:style>
-  <w:style w:type="character" w:customStyle="1" w:styleId="a9">
-    <w:name w:val="批注文字字符"/>
-    <w:basedOn w:val="a0"/>
-    <w:link w:val="a8"/>
+  <w:style w:type="character" w:customStyle="1" w:styleId="CommentTextChar">
+    <w:name w:val="Comment Text Char"/>
+    <w:basedOn w:val="DefaultParagraphFont"/>
+    <w:link w:val="CommentText"/>
     <w:uiPriority w:val="99"/>
     <w:semiHidden/>
     <w:rsid w:val="009633CF"/>
   </w:style>
-  <w:style w:type="paragraph" w:styleId="aa">
+  <w:style w:type="paragraph" w:styleId="CommentSubject">
     <w:name w:val="annotation subject"/>
-    <w:basedOn w:val="a8"/>
-    <w:next w:val="a8"/>
-    <w:link w:val="ab"/>
+    <w:basedOn w:val="CommentText"/>
+    <w:next w:val="CommentText"/>
+    <w:link w:val="CommentSubjectChar"/>
     <w:uiPriority w:val="99"/>
     <w:semiHidden/>
     <w:unhideWhenUsed/>
@@ -4761,10 +4724,10 @@
       <w:szCs w:val="20"/>
     </w:rPr>
   </w:style>
-  <w:style w:type="character" w:customStyle="1" w:styleId="ab">
-    <w:name w:val="批注主题字符"/>
-    <w:basedOn w:val="a9"/>
-    <w:link w:val="aa"/>
+  <w:style w:type="character" w:customStyle="1" w:styleId="CommentSubjectChar">
+    <w:name w:val="Comment Subject Char"/>
+    <w:basedOn w:val="CommentTextChar"/>
+    <w:link w:val="CommentSubject"/>
     <w:uiPriority w:val="99"/>
     <w:semiHidden/>
     <w:rsid w:val="009633CF"/>
@@ -4775,10 +4738,10 @@
       <w:szCs w:val="20"/>
     </w:rPr>
   </w:style>
-  <w:style w:type="paragraph" w:styleId="ac">
+  <w:style w:type="paragraph" w:styleId="BalloonText">
     <w:name w:val="Balloon Text"/>
-    <w:basedOn w:val="a"/>
-    <w:link w:val="ad"/>
+    <w:basedOn w:val="Normal"/>
+    <w:link w:val="BalloonTextChar"/>
     <w:uiPriority w:val="99"/>
     <w:semiHidden/>
     <w:unhideWhenUsed/>
@@ -4789,10 +4752,10 @@
       <w:szCs w:val="18"/>
     </w:rPr>
   </w:style>
-  <w:style w:type="character" w:customStyle="1" w:styleId="ad">
-    <w:name w:val="批注框文本字符"/>
-    <w:basedOn w:val="a0"/>
-    <w:link w:val="ac"/>
+  <w:style w:type="character" w:customStyle="1" w:styleId="BalloonTextChar">
+    <w:name w:val="Balloon Text Char"/>
+    <w:basedOn w:val="DefaultParagraphFont"/>
+    <w:link w:val="BalloonText"/>
     <w:uiPriority w:val="99"/>
     <w:semiHidden/>
     <w:rsid w:val="009633CF"/>
@@ -4802,11 +4765,11 @@
       <w:szCs w:val="18"/>
     </w:rPr>
   </w:style>
-  <w:style w:type="paragraph" w:styleId="ae">
+  <w:style w:type="paragraph" w:styleId="Title">
     <w:name w:val="Title"/>
-    <w:basedOn w:val="a"/>
-    <w:next w:val="a"/>
-    <w:link w:val="af"/>
+    <w:basedOn w:val="Normal"/>
+    <w:next w:val="Normal"/>
+    <w:link w:val="TitleChar"/>
     <w:uiPriority w:val="10"/>
     <w:qFormat/>
     <w:rsid w:val="00A504D8"/>
@@ -4823,10 +4786,10 @@
       <w:szCs w:val="32"/>
     </w:rPr>
   </w:style>
-  <w:style w:type="character" w:customStyle="1" w:styleId="af">
-    <w:name w:val="标题字符"/>
-    <w:basedOn w:val="a0"/>
-    <w:link w:val="ae"/>
+  <w:style w:type="character" w:customStyle="1" w:styleId="TitleChar">
+    <w:name w:val="Title Char"/>
+    <w:basedOn w:val="DefaultParagraphFont"/>
+    <w:link w:val="Title"/>
     <w:uiPriority w:val="10"/>
     <w:rsid w:val="00A504D8"/>
     <w:rPr>
@@ -4837,11 +4800,11 @@
       <w:szCs w:val="32"/>
     </w:rPr>
   </w:style>
-  <w:style w:type="paragraph" w:styleId="af0">
+  <w:style w:type="paragraph" w:styleId="Subtitle">
     <w:name w:val="Subtitle"/>
-    <w:basedOn w:val="a"/>
-    <w:next w:val="a"/>
-    <w:link w:val="af1"/>
+    <w:basedOn w:val="Normal"/>
+    <w:next w:val="Normal"/>
+    <w:link w:val="SubtitleChar"/>
     <w:uiPriority w:val="11"/>
     <w:qFormat/>
     <w:rsid w:val="00A504D8"/>
@@ -4859,10 +4822,10 @@
       <w:szCs w:val="32"/>
     </w:rPr>
   </w:style>
-  <w:style w:type="character" w:customStyle="1" w:styleId="af1">
-    <w:name w:val="副标题字符"/>
-    <w:basedOn w:val="a0"/>
-    <w:link w:val="af0"/>
+  <w:style w:type="character" w:customStyle="1" w:styleId="SubtitleChar">
+    <w:name w:val="Subtitle Char"/>
+    <w:basedOn w:val="DefaultParagraphFont"/>
+    <w:link w:val="Subtitle"/>
     <w:uiPriority w:val="11"/>
     <w:rsid w:val="00A504D8"/>
     <w:rPr>
@@ -4874,9 +4837,9 @@
       <w:szCs w:val="32"/>
     </w:rPr>
   </w:style>
-  <w:style w:type="character" w:styleId="af2">
+  <w:style w:type="character" w:styleId="FollowedHyperlink">
     <w:name w:val="FollowedHyperlink"/>
-    <w:basedOn w:val="a0"/>
+    <w:basedOn w:val="DefaultParagraphFont"/>
     <w:uiPriority w:val="99"/>
     <w:semiHidden/>
     <w:unhideWhenUsed/>
@@ -4886,7 +4849,7 @@
       <w:u w:val="single"/>
     </w:rPr>
   </w:style>
-  <w:style w:type="paragraph" w:styleId="af3">
+  <w:style w:type="paragraph" w:styleId="NoSpacing">
     <w:name w:val="No Spacing"/>
     <w:uiPriority w:val="1"/>
     <w:qFormat/>
@@ -4899,6 +4862,22 @@
     <w:rPr>
       <w:rFonts w:ascii="Times New Roman" w:eastAsia="Times New Roman" w:hAnsi="Times New Roman"/>
     </w:rPr>
+  </w:style>
+  <w:style w:type="table" w:styleId="TableGrid">
+    <w:name w:val="Table Grid"/>
+    <w:basedOn w:val="TableNormal"/>
+    <w:uiPriority w:val="39"/>
+    <w:rsid w:val="00E150EC"/>
+    <w:tblPr>
+      <w:tblBorders>
+        <w:top w:val="single" w:sz="4" w:space="0" w:color="auto"/>
+        <w:left w:val="single" w:sz="4" w:space="0" w:color="auto"/>
+        <w:bottom w:val="single" w:sz="4" w:space="0" w:color="auto"/>
+        <w:right w:val="single" w:sz="4" w:space="0" w:color="auto"/>
+        <w:insideH w:val="single" w:sz="4" w:space="0" w:color="auto"/>
+        <w:insideV w:val="single" w:sz="4" w:space="0" w:color="auto"/>
+      </w:tblBorders>
+    </w:tblPr>
   </w:style>
 </w:styles>
 </file>

</xml_diff>